<commit_message>
perbaiki naskah publik 1.0
</commit_message>
<xml_diff>
--- a/KULIAH/FILE KELULUSAN/NASKAH/NASKAH_PUBLIKASI.docx
+++ b/KULIAH/FILE KELULUSAN/NASKAH/NASKAH_PUBLIKASI.docx
@@ -170,6 +170,7 @@
           <w:noProof/>
           <w:sz w:val="28"/>
           <w:szCs w:val="24"/>
+          <w:lang w:val="id-ID" w:eastAsia="id-ID"/>
         </w:rPr>
         <w:drawing>
           <wp:anchor distT="0" distB="0" distL="114300" distR="114300" simplePos="0" relativeHeight="251658240" behindDoc="0" locked="0" layoutInCell="1" allowOverlap="1">
@@ -916,41 +917,134 @@
         <w:jc w:val="center"/>
         <w:rPr>
           <w:rFonts w:ascii="Times New Roman" w:hAnsi="Times New Roman" w:cs="Times New Roman"/>
-          <w:b/>
-          <w:sz w:val="28"/>
-          <w:szCs w:val="24"/>
-        </w:rPr>
-      </w:pPr>
-    </w:p>
-    <w:p>
-      <w:pPr>
-        <w:spacing w:line="240" w:lineRule="auto"/>
-        <w:ind w:left="0"/>
-        <w:jc w:val="center"/>
-        <w:rPr>
-          <w:rFonts w:ascii="Times New Roman" w:hAnsi="Times New Roman" w:cs="Times New Roman"/>
-          <w:b/>
-          <w:sz w:val="28"/>
-          <w:szCs w:val="24"/>
-        </w:rPr>
-      </w:pPr>
-    </w:p>
-    <w:p>
-      <w:pPr>
-        <w:spacing w:line="240" w:lineRule="auto"/>
-        <w:ind w:left="0"/>
-        <w:jc w:val="center"/>
-        <w:rPr>
-          <w:rFonts w:ascii="Times New Roman" w:hAnsi="Times New Roman" w:cs="Times New Roman"/>
-          <w:b/>
-          <w:sz w:val="24"/>
-          <w:szCs w:val="24"/>
-        </w:rPr>
-      </w:pPr>
-      <w:r>
-        <w:rPr>
-          <w:rFonts w:ascii="Times New Roman" w:hAnsi="Times New Roman" w:cs="Times New Roman"/>
-          <w:b/>
+          <w:sz w:val="28"/>
+          <w:szCs w:val="24"/>
+        </w:rPr>
+      </w:pPr>
+    </w:p>
+    <w:p>
+      <w:pPr>
+        <w:spacing w:line="240" w:lineRule="auto"/>
+        <w:ind w:left="0"/>
+        <w:rPr>
+          <w:rFonts w:ascii="Times New Roman" w:hAnsi="Times New Roman" w:cs="Times New Roman"/>
+          <w:sz w:val="24"/>
+          <w:szCs w:val="24"/>
+          <w:lang w:val="id-ID"/>
+        </w:rPr>
+      </w:pPr>
+    </w:p>
+    <w:p>
+      <w:pPr>
+        <w:spacing w:line="240" w:lineRule="auto"/>
+        <w:ind w:left="0"/>
+        <w:jc w:val="center"/>
+        <w:rPr>
+          <w:rFonts w:ascii="Times New Roman" w:hAnsi="Times New Roman" w:cs="Times New Roman"/>
+          <w:sz w:val="24"/>
+          <w:szCs w:val="24"/>
+        </w:rPr>
+      </w:pPr>
+      <w:r>
+        <w:rPr>
+          <w:rFonts w:ascii="Times New Roman" w:hAnsi="Times New Roman" w:cs="Times New Roman"/>
+          <w:sz w:val="24"/>
+          <w:szCs w:val="24"/>
+        </w:rPr>
+        <w:t>NASKAH PUBLIKASI</w:t>
+      </w:r>
+    </w:p>
+    <w:p>
+      <w:pPr>
+        <w:spacing w:line="240" w:lineRule="auto"/>
+        <w:ind w:left="0"/>
+        <w:jc w:val="center"/>
+        <w:rPr>
+          <w:rFonts w:ascii="Times New Roman" w:hAnsi="Times New Roman" w:cs="Times New Roman"/>
+          <w:sz w:val="24"/>
+          <w:szCs w:val="24"/>
+        </w:rPr>
+      </w:pPr>
+    </w:p>
+    <w:p>
+      <w:pPr>
+        <w:spacing w:line="240" w:lineRule="auto"/>
+        <w:ind w:left="0"/>
+        <w:jc w:val="center"/>
+        <w:rPr>
+          <w:rFonts w:ascii="Times New Roman" w:hAnsi="Times New Roman" w:cs="Times New Roman"/>
+          <w:sz w:val="24"/>
+          <w:szCs w:val="24"/>
+          <w:lang w:val="id-ID"/>
+        </w:rPr>
+      </w:pPr>
+    </w:p>
+    <w:p>
+      <w:pPr>
+        <w:spacing w:line="240" w:lineRule="auto"/>
+        <w:ind w:left="0"/>
+        <w:jc w:val="center"/>
+        <w:rPr>
+          <w:rFonts w:ascii="Times New Roman" w:hAnsi="Times New Roman" w:cs="Times New Roman"/>
+          <w:sz w:val="24"/>
+          <w:szCs w:val="24"/>
+          <w:lang w:val="id-ID"/>
+        </w:rPr>
+      </w:pPr>
+    </w:p>
+    <w:p>
+      <w:pPr>
+        <w:spacing w:line="240" w:lineRule="auto"/>
+        <w:ind w:left="0"/>
+        <w:jc w:val="center"/>
+        <w:rPr>
+          <w:rFonts w:ascii="Times New Roman" w:hAnsi="Times New Roman" w:cs="Times New Roman"/>
+          <w:sz w:val="24"/>
+          <w:szCs w:val="24"/>
+          <w:lang w:val="id-ID"/>
+        </w:rPr>
+      </w:pPr>
+    </w:p>
+    <w:p>
+      <w:pPr>
+        <w:spacing w:line="240" w:lineRule="auto"/>
+        <w:ind w:left="0"/>
+        <w:jc w:val="center"/>
+        <w:rPr>
+          <w:rFonts w:ascii="Times New Roman" w:hAnsi="Times New Roman" w:cs="Times New Roman"/>
+          <w:sz w:val="24"/>
+          <w:szCs w:val="24"/>
+          <w:lang w:val="id-ID"/>
+        </w:rPr>
+      </w:pPr>
+    </w:p>
+    <w:p>
+      <w:pPr>
+        <w:spacing w:line="240" w:lineRule="auto"/>
+        <w:ind w:left="0"/>
+        <w:jc w:val="center"/>
+        <w:rPr>
+          <w:rFonts w:ascii="Times New Roman" w:hAnsi="Times New Roman" w:cs="Times New Roman"/>
+          <w:sz w:val="24"/>
+          <w:szCs w:val="24"/>
+          <w:lang w:val="id-ID"/>
+        </w:rPr>
+      </w:pPr>
+    </w:p>
+    <w:p>
+      <w:pPr>
+        <w:spacing w:line="240" w:lineRule="auto"/>
+        <w:ind w:left="0"/>
+        <w:jc w:val="center"/>
+        <w:rPr>
+          <w:rFonts w:ascii="Times New Roman" w:hAnsi="Times New Roman" w:cs="Times New Roman"/>
+          <w:sz w:val="24"/>
+          <w:szCs w:val="24"/>
+        </w:rPr>
+      </w:pPr>
+      <w:r>
+        <w:rPr>
+          <w:rFonts w:ascii="Times New Roman" w:hAnsi="Times New Roman" w:cs="Times New Roman"/>
           <w:sz w:val="24"/>
           <w:szCs w:val="24"/>
         </w:rPr>
@@ -964,15 +1058,13 @@
         <w:jc w:val="center"/>
         <w:rPr>
           <w:rFonts w:ascii="Times New Roman" w:hAnsi="Times New Roman" w:cs="Times New Roman"/>
-          <w:b/>
-          <w:sz w:val="24"/>
-          <w:szCs w:val="24"/>
-        </w:rPr>
-      </w:pPr>
-      <w:r>
-        <w:rPr>
-          <w:rFonts w:ascii="Times New Roman" w:hAnsi="Times New Roman" w:cs="Times New Roman"/>
-          <w:b/>
+          <w:sz w:val="24"/>
+          <w:szCs w:val="24"/>
+        </w:rPr>
+      </w:pPr>
+      <w:r>
+        <w:rPr>
+          <w:rFonts w:ascii="Times New Roman" w:hAnsi="Times New Roman" w:cs="Times New Roman"/>
           <w:sz w:val="24"/>
           <w:szCs w:val="24"/>
         </w:rPr>
@@ -986,15 +1078,13 @@
         <w:jc w:val="center"/>
         <w:rPr>
           <w:rFonts w:ascii="Times New Roman" w:hAnsi="Times New Roman" w:cs="Times New Roman"/>
-          <w:b/>
-          <w:sz w:val="24"/>
-          <w:szCs w:val="24"/>
-        </w:rPr>
-      </w:pPr>
-      <w:r>
-        <w:rPr>
-          <w:rFonts w:ascii="Times New Roman" w:hAnsi="Times New Roman" w:cs="Times New Roman"/>
-          <w:b/>
+          <w:sz w:val="24"/>
+          <w:szCs w:val="24"/>
+        </w:rPr>
+      </w:pPr>
+      <w:r>
+        <w:rPr>
+          <w:rFonts w:ascii="Times New Roman" w:hAnsi="Times New Roman" w:cs="Times New Roman"/>
           <w:sz w:val="24"/>
           <w:szCs w:val="24"/>
         </w:rPr>
@@ -1086,180 +1176,38 @@
         <w:jc w:val="center"/>
         <w:rPr>
           <w:rFonts w:ascii="Times New Roman" w:hAnsi="Times New Roman" w:cs="Times New Roman"/>
-          <w:b/>
-          <w:sz w:val="24"/>
-          <w:szCs w:val="24"/>
-        </w:rPr>
-      </w:pPr>
-      <w:r>
-        <w:rPr>
-          <w:rFonts w:ascii="Times New Roman" w:hAnsi="Times New Roman" w:cs="Times New Roman"/>
-          <w:b/>
-          <w:sz w:val="24"/>
-          <w:szCs w:val="24"/>
-        </w:rPr>
-        <w:t>NASKAH PUBLIKASI</w:t>
-      </w:r>
-    </w:p>
-    <w:p>
-      <w:pPr>
-        <w:spacing w:line="240" w:lineRule="auto"/>
-        <w:ind w:left="0"/>
-        <w:jc w:val="center"/>
-        <w:rPr>
-          <w:rFonts w:ascii="Times New Roman" w:hAnsi="Times New Roman" w:cs="Times New Roman"/>
-          <w:b/>
-          <w:sz w:val="24"/>
-          <w:szCs w:val="24"/>
-        </w:rPr>
-      </w:pPr>
-    </w:p>
-    <w:p>
-      <w:pPr>
-        <w:spacing w:line="240" w:lineRule="auto"/>
-        <w:ind w:left="0"/>
-        <w:jc w:val="center"/>
-        <w:rPr>
-          <w:rFonts w:ascii="Times New Roman" w:hAnsi="Times New Roman" w:cs="Times New Roman"/>
-          <w:b/>
-          <w:sz w:val="24"/>
-          <w:szCs w:val="24"/>
-        </w:rPr>
-      </w:pPr>
-    </w:p>
-    <w:p>
-      <w:pPr>
-        <w:spacing w:line="240" w:lineRule="auto"/>
-        <w:ind w:left="0"/>
-        <w:jc w:val="center"/>
-        <w:rPr>
-          <w:rFonts w:ascii="Times New Roman" w:hAnsi="Times New Roman" w:cs="Times New Roman"/>
-          <w:b/>
-          <w:sz w:val="24"/>
-          <w:szCs w:val="24"/>
-        </w:rPr>
-      </w:pPr>
-    </w:p>
-    <w:p>
-      <w:pPr>
-        <w:spacing w:line="240" w:lineRule="auto"/>
-        <w:ind w:left="0"/>
-        <w:jc w:val="center"/>
-        <w:rPr>
-          <w:rFonts w:ascii="Times New Roman" w:hAnsi="Times New Roman" w:cs="Times New Roman"/>
-          <w:b/>
-          <w:sz w:val="24"/>
-          <w:szCs w:val="24"/>
-        </w:rPr>
-      </w:pPr>
-    </w:p>
-    <w:p>
-      <w:pPr>
-        <w:spacing w:line="240" w:lineRule="auto"/>
-        <w:ind w:left="0"/>
-        <w:jc w:val="center"/>
-        <w:rPr>
-          <w:rFonts w:ascii="Times New Roman" w:hAnsi="Times New Roman" w:cs="Times New Roman"/>
-          <w:b/>
-          <w:sz w:val="24"/>
-          <w:szCs w:val="24"/>
-        </w:rPr>
-      </w:pPr>
-    </w:p>
-    <w:p>
-      <w:pPr>
-        <w:spacing w:line="240" w:lineRule="auto"/>
-        <w:ind w:left="0"/>
-        <w:jc w:val="center"/>
-        <w:rPr>
-          <w:rFonts w:ascii="Times New Roman" w:hAnsi="Times New Roman" w:cs="Times New Roman"/>
-          <w:b/>
-          <w:sz w:val="24"/>
-          <w:szCs w:val="24"/>
-        </w:rPr>
-      </w:pPr>
-    </w:p>
-    <w:p>
-      <w:pPr>
-        <w:spacing w:line="240" w:lineRule="auto"/>
-        <w:ind w:left="0"/>
-        <w:jc w:val="center"/>
-        <w:rPr>
-          <w:rFonts w:ascii="Times New Roman" w:hAnsi="Times New Roman" w:cs="Times New Roman"/>
-          <w:b/>
-          <w:sz w:val="24"/>
-          <w:szCs w:val="24"/>
-        </w:rPr>
-      </w:pPr>
-    </w:p>
-    <w:p>
-      <w:pPr>
-        <w:spacing w:line="240" w:lineRule="auto"/>
-        <w:ind w:left="0"/>
-        <w:jc w:val="center"/>
-        <w:rPr>
-          <w:rFonts w:ascii="Times New Roman" w:hAnsi="Times New Roman" w:cs="Times New Roman"/>
-          <w:b/>
-          <w:sz w:val="24"/>
-          <w:szCs w:val="24"/>
-        </w:rPr>
-      </w:pPr>
-    </w:p>
-    <w:p>
-      <w:pPr>
-        <w:spacing w:line="240" w:lineRule="auto"/>
-        <w:ind w:left="0"/>
-        <w:jc w:val="center"/>
-        <w:rPr>
-          <w:rFonts w:ascii="Times New Roman" w:hAnsi="Times New Roman" w:cs="Times New Roman"/>
-          <w:b/>
-          <w:sz w:val="24"/>
-          <w:szCs w:val="24"/>
-        </w:rPr>
-      </w:pPr>
-      <w:r>
-        <w:rPr>
-          <w:rFonts w:ascii="Times New Roman" w:hAnsi="Times New Roman" w:cs="Times New Roman"/>
-          <w:b/>
-          <w:sz w:val="24"/>
-          <w:szCs w:val="24"/>
-        </w:rPr>
-        <w:t>Telah disahkan oleh pembimbing pada tanggal 29 Mei 2023</w:t>
-      </w:r>
-    </w:p>
-    <w:p>
-      <w:pPr>
-        <w:spacing w:line="240" w:lineRule="auto"/>
-        <w:ind w:left="0"/>
-        <w:jc w:val="center"/>
-        <w:rPr>
-          <w:rFonts w:ascii="Times New Roman" w:hAnsi="Times New Roman" w:cs="Times New Roman"/>
-          <w:b/>
-          <w:sz w:val="24"/>
-          <w:szCs w:val="24"/>
-        </w:rPr>
-      </w:pPr>
-    </w:p>
-    <w:p>
-      <w:pPr>
-        <w:spacing w:line="240" w:lineRule="auto"/>
-        <w:ind w:left="0"/>
-        <w:jc w:val="center"/>
-        <w:rPr>
-          <w:rFonts w:ascii="Times New Roman" w:hAnsi="Times New Roman" w:cs="Times New Roman"/>
-          <w:b/>
-          <w:sz w:val="24"/>
-          <w:szCs w:val="24"/>
-        </w:rPr>
-      </w:pPr>
-      <w:r>
-        <w:rPr>
-          <w:rFonts w:ascii="Times New Roman" w:hAnsi="Times New Roman" w:cs="Times New Roman"/>
-          <w:b/>
-          <w:sz w:val="24"/>
-          <w:szCs w:val="24"/>
-        </w:rPr>
-        <w:t>Banjarmasin, 29 Mei 2023</w:t>
+          <w:sz w:val="24"/>
+          <w:szCs w:val="24"/>
+          <w:lang w:val="id-ID"/>
+        </w:rPr>
+      </w:pPr>
+      <w:r>
+        <w:rPr>
+          <w:rFonts w:ascii="Times New Roman" w:hAnsi="Times New Roman" w:cs="Times New Roman"/>
+          <w:sz w:val="24"/>
+          <w:szCs w:val="24"/>
+        </w:rPr>
+        <w:t>Telah disahkan oleh pembimbing pada tanggal</w:t>
+      </w:r>
+    </w:p>
+    <w:p>
+      <w:pPr>
+        <w:spacing w:line="240" w:lineRule="auto"/>
+        <w:ind w:left="0"/>
+        <w:jc w:val="center"/>
+        <w:rPr>
+          <w:rFonts w:ascii="Times New Roman" w:hAnsi="Times New Roman" w:cs="Times New Roman"/>
+          <w:sz w:val="24"/>
+          <w:szCs w:val="24"/>
+        </w:rPr>
+      </w:pPr>
+      <w:r>
+        <w:rPr>
+          <w:rFonts w:ascii="Times New Roman" w:hAnsi="Times New Roman" w:cs="Times New Roman"/>
+          <w:sz w:val="24"/>
+          <w:szCs w:val="24"/>
+        </w:rPr>
+        <w:t>29 Mei 2023</w:t>
       </w:r>
     </w:p>
     <w:p>
@@ -1618,382 +1566,13 @@
     </w:p>
     <w:p>
       <w:pPr>
-        <w:spacing w:line="240" w:lineRule="auto"/>
-        <w:ind w:left="0"/>
-        <w:jc w:val="center"/>
-        <w:rPr>
-          <w:rFonts w:ascii="Times New Roman" w:hAnsi="Times New Roman" w:cs="Times New Roman"/>
-          <w:b/>
-          <w:i/>
-          <w:sz w:val="24"/>
-          <w:szCs w:val="24"/>
-        </w:rPr>
-      </w:pPr>
-      <w:r>
-        <w:rPr>
-          <w:rFonts w:ascii="Times New Roman" w:hAnsi="Times New Roman" w:cs="Times New Roman"/>
-          <w:b/>
-          <w:i/>
-          <w:sz w:val="24"/>
-          <w:szCs w:val="24"/>
-        </w:rPr>
-        <w:lastRenderedPageBreak/>
-        <w:t>Document Management Information System using Codeigniter Framework at the Tabalong District Local Revenue Agency</w:t>
-      </w:r>
-    </w:p>
-    <w:p>
-      <w:pPr>
-        <w:spacing w:line="240" w:lineRule="auto"/>
-        <w:ind w:left="0"/>
-        <w:jc w:val="both"/>
-        <w:rPr>
-          <w:rFonts w:ascii="Times New Roman" w:hAnsi="Times New Roman" w:cs="Times New Roman"/>
-          <w:i/>
-          <w:sz w:val="24"/>
-          <w:szCs w:val="24"/>
-        </w:rPr>
-      </w:pPr>
-    </w:p>
-    <w:p>
-      <w:pPr>
-        <w:spacing w:after="120" w:line="240" w:lineRule="auto"/>
-        <w:ind w:left="0"/>
-        <w:jc w:val="center"/>
-        <w:rPr>
-          <w:rFonts w:ascii="Times New Roman" w:hAnsi="Times New Roman" w:cs="Times New Roman"/>
-          <w:i/>
-          <w:sz w:val="24"/>
-          <w:szCs w:val="24"/>
-          <w:vertAlign w:val="superscript"/>
-        </w:rPr>
-      </w:pPr>
-      <w:r>
-        <w:rPr>
-          <w:rFonts w:ascii="Times New Roman" w:hAnsi="Times New Roman" w:cs="Times New Roman"/>
-          <w:i/>
-          <w:sz w:val="24"/>
-          <w:szCs w:val="24"/>
-        </w:rPr>
-        <w:t>Hadi Rusadi</w:t>
-      </w:r>
-      <w:r>
-        <w:rPr>
-          <w:rFonts w:ascii="Times New Roman" w:hAnsi="Times New Roman" w:cs="Times New Roman"/>
-          <w:i/>
-          <w:sz w:val="24"/>
-          <w:szCs w:val="24"/>
-          <w:vertAlign w:val="superscript"/>
-        </w:rPr>
-        <w:t>1*</w:t>
-      </w:r>
-    </w:p>
-    <w:p>
-      <w:pPr>
-        <w:spacing w:after="120" w:line="240" w:lineRule="auto"/>
-        <w:ind w:left="0"/>
-        <w:jc w:val="center"/>
-        <w:rPr>
-          <w:rFonts w:ascii="Times New Roman" w:hAnsi="Times New Roman" w:cs="Times New Roman"/>
-          <w:i/>
-          <w:sz w:val="24"/>
-          <w:szCs w:val="24"/>
-        </w:rPr>
-      </w:pPr>
-      <w:r>
-        <w:rPr>
-          <w:rFonts w:ascii="Times New Roman" w:hAnsi="Times New Roman" w:cs="Times New Roman"/>
-          <w:i/>
-          <w:sz w:val="24"/>
-          <w:szCs w:val="24"/>
-          <w:vertAlign w:val="superscript"/>
-        </w:rPr>
-        <w:t>1</w:t>
-      </w:r>
-      <w:r>
-        <w:rPr>
-          <w:rFonts w:ascii="Times New Roman" w:hAnsi="Times New Roman" w:cs="Times New Roman"/>
-          <w:i/>
-          <w:sz w:val="24"/>
-          <w:szCs w:val="24"/>
-        </w:rPr>
-        <w:t>Department of Information Technology, Faculty of Science and Technology, Sari Mulia University</w:t>
-      </w:r>
-    </w:p>
-    <w:p>
-      <w:pPr>
-        <w:spacing w:after="120" w:line="240" w:lineRule="auto"/>
-        <w:ind w:left="0"/>
-        <w:jc w:val="center"/>
-        <w:rPr>
-          <w:rFonts w:ascii="Times New Roman" w:hAnsi="Times New Roman" w:cs="Times New Roman"/>
-          <w:i/>
-          <w:sz w:val="24"/>
-          <w:szCs w:val="24"/>
-        </w:rPr>
-      </w:pPr>
-      <w:r>
-        <w:rPr>
-          <w:rFonts w:ascii="Times New Roman" w:hAnsi="Times New Roman" w:cs="Times New Roman"/>
-          <w:i/>
-          <w:sz w:val="24"/>
-          <w:szCs w:val="24"/>
-        </w:rPr>
-        <w:t>Banjarmasin, South Kalimantan, Indonesia</w:t>
-      </w:r>
-    </w:p>
-    <w:p>
-      <w:pPr>
-        <w:spacing w:after="120" w:line="240" w:lineRule="auto"/>
-        <w:ind w:left="0"/>
-        <w:jc w:val="center"/>
-        <w:rPr>
-          <w:rFonts w:ascii="Times New Roman" w:hAnsi="Times New Roman" w:cs="Times New Roman"/>
-          <w:i/>
-          <w:sz w:val="24"/>
-          <w:szCs w:val="24"/>
-        </w:rPr>
-      </w:pPr>
-      <w:r>
-        <w:rPr>
-          <w:rFonts w:ascii="Times New Roman" w:hAnsi="Times New Roman" w:cs="Times New Roman"/>
-          <w:i/>
-          <w:sz w:val="24"/>
-          <w:szCs w:val="24"/>
-        </w:rPr>
-        <w:t>*E-mail: hadirusadi97@gmail.com</w:t>
-      </w:r>
-    </w:p>
-    <w:p>
-      <w:pPr>
-        <w:spacing w:line="240" w:lineRule="auto"/>
-        <w:ind w:left="0"/>
-        <w:jc w:val="both"/>
-        <w:rPr>
-          <w:rFonts w:ascii="Times New Roman" w:hAnsi="Times New Roman" w:cs="Times New Roman"/>
-          <w:i/>
-          <w:sz w:val="24"/>
-          <w:szCs w:val="24"/>
-        </w:rPr>
-      </w:pPr>
-    </w:p>
-    <w:p>
-      <w:pPr>
-        <w:spacing w:after="120" w:line="240" w:lineRule="atLeast"/>
-        <w:ind w:left="0"/>
-        <w:jc w:val="center"/>
-        <w:rPr>
-          <w:rFonts w:ascii="Times New Roman" w:hAnsi="Times New Roman" w:cs="Times New Roman"/>
-          <w:b/>
-          <w:i/>
-          <w:sz w:val="24"/>
-          <w:szCs w:val="24"/>
-        </w:rPr>
-      </w:pPr>
-      <w:r>
-        <w:rPr>
-          <w:rFonts w:ascii="Times New Roman" w:hAnsi="Times New Roman" w:cs="Times New Roman"/>
-          <w:b/>
-          <w:i/>
-          <w:sz w:val="24"/>
-          <w:szCs w:val="24"/>
-        </w:rPr>
-        <w:t>Abstract</w:t>
-      </w:r>
-    </w:p>
-    <w:p>
-      <w:pPr>
-        <w:spacing w:after="120" w:line="240" w:lineRule="auto"/>
-        <w:ind w:left="0"/>
-        <w:jc w:val="both"/>
-        <w:rPr>
-          <w:rFonts w:ascii="Times New Roman" w:hAnsi="Times New Roman" w:cs="Times New Roman"/>
-          <w:i/>
-          <w:sz w:val="24"/>
-          <w:szCs w:val="24"/>
-        </w:rPr>
-      </w:pPr>
-      <w:r>
-        <w:rPr>
-          <w:rFonts w:ascii="Times New Roman" w:hAnsi="Times New Roman" w:cs="Times New Roman"/>
-          <w:b/>
-          <w:i/>
-          <w:sz w:val="24"/>
-          <w:szCs w:val="24"/>
-        </w:rPr>
-        <w:t>Background</w:t>
-      </w:r>
-      <w:r>
-        <w:rPr>
-          <w:rFonts w:ascii="Times New Roman" w:hAnsi="Times New Roman" w:cs="Times New Roman"/>
-          <w:i/>
-          <w:sz w:val="24"/>
-          <w:szCs w:val="24"/>
-        </w:rPr>
-        <w:t>: The advancements in science and technology, particularly in the field of information, have had a significant impact on communication processes and document management within organizations. However, the implementation of information technology in document archiving within local government institutions is still limited, including at the Tabalong District Local Revenue Agency. The conventional document archiving system using agenda books results in low efficiency and difficulties in retrieving documents.</w:t>
-      </w:r>
-    </w:p>
-    <w:p>
-      <w:pPr>
-        <w:spacing w:after="120" w:line="240" w:lineRule="auto"/>
-        <w:ind w:left="0"/>
-        <w:jc w:val="both"/>
-        <w:rPr>
-          <w:rFonts w:ascii="Times New Roman" w:hAnsi="Times New Roman" w:cs="Times New Roman"/>
-          <w:i/>
-          <w:sz w:val="24"/>
-          <w:szCs w:val="24"/>
-        </w:rPr>
-      </w:pPr>
-      <w:r>
-        <w:rPr>
-          <w:rFonts w:ascii="Times New Roman" w:hAnsi="Times New Roman" w:cs="Times New Roman"/>
-          <w:b/>
-          <w:i/>
-          <w:sz w:val="24"/>
-          <w:szCs w:val="24"/>
-        </w:rPr>
-        <w:t>Objective</w:t>
-      </w:r>
-      <w:r>
-        <w:rPr>
-          <w:rFonts w:ascii="Times New Roman" w:hAnsi="Times New Roman" w:cs="Times New Roman"/>
-          <w:i/>
-          <w:sz w:val="24"/>
-          <w:szCs w:val="24"/>
-        </w:rPr>
-        <w:t>: This research aims to address the issues related to the conventional document archiving system, specifically in recording, searching, and managing document disposition at the Tabalong District Local Revenue Agency.</w:t>
-      </w:r>
-    </w:p>
-    <w:p>
-      <w:pPr>
-        <w:spacing w:after="120" w:line="240" w:lineRule="auto"/>
-        <w:ind w:left="0"/>
-        <w:jc w:val="both"/>
-        <w:rPr>
-          <w:rFonts w:ascii="Times New Roman" w:hAnsi="Times New Roman" w:cs="Times New Roman"/>
-          <w:i/>
-          <w:sz w:val="24"/>
-          <w:szCs w:val="24"/>
-        </w:rPr>
-      </w:pPr>
-      <w:r>
-        <w:rPr>
-          <w:rFonts w:ascii="Times New Roman" w:hAnsi="Times New Roman" w:cs="Times New Roman"/>
-          <w:b/>
-          <w:i/>
-          <w:sz w:val="24"/>
-          <w:szCs w:val="24"/>
-        </w:rPr>
-        <w:t>Method</w:t>
-      </w:r>
-      <w:r>
-        <w:rPr>
-          <w:rFonts w:ascii="Times New Roman" w:hAnsi="Times New Roman" w:cs="Times New Roman"/>
-          <w:i/>
-          <w:sz w:val="24"/>
-          <w:szCs w:val="24"/>
-        </w:rPr>
-        <w:t>: This research employs data collection methods such as interviews, observations, and literature review, as well as the waterfall method in application development.</w:t>
-      </w:r>
-    </w:p>
-    <w:p>
-      <w:pPr>
-        <w:spacing w:after="120" w:line="240" w:lineRule="auto"/>
-        <w:ind w:left="0"/>
-        <w:jc w:val="both"/>
-        <w:rPr>
-          <w:rFonts w:ascii="Times New Roman" w:hAnsi="Times New Roman" w:cs="Times New Roman"/>
-          <w:i/>
-          <w:sz w:val="24"/>
-          <w:szCs w:val="24"/>
-        </w:rPr>
-      </w:pPr>
-      <w:r>
-        <w:rPr>
-          <w:rFonts w:ascii="Times New Roman" w:hAnsi="Times New Roman" w:cs="Times New Roman"/>
-          <w:i/>
-          <w:sz w:val="24"/>
-          <w:szCs w:val="24"/>
-        </w:rPr>
-        <w:t>Results: The research produces a web-based application called SIMAS, which successfully records and retrieves information on incoming and outgoing documents, as well as generates disposition sheets for management.</w:t>
-      </w:r>
-    </w:p>
-    <w:p>
-      <w:pPr>
-        <w:spacing w:after="120" w:line="240" w:lineRule="auto"/>
-        <w:ind w:left="0"/>
-        <w:jc w:val="both"/>
-        <w:rPr>
-          <w:rFonts w:ascii="Times New Roman" w:hAnsi="Times New Roman" w:cs="Times New Roman"/>
-          <w:i/>
-          <w:sz w:val="24"/>
-          <w:szCs w:val="24"/>
-        </w:rPr>
-      </w:pPr>
-      <w:r>
-        <w:rPr>
-          <w:rFonts w:ascii="Times New Roman" w:hAnsi="Times New Roman" w:cs="Times New Roman"/>
-          <w:b/>
-          <w:i/>
-          <w:sz w:val="24"/>
-          <w:szCs w:val="24"/>
-        </w:rPr>
-        <w:t>Conclusion</w:t>
-      </w:r>
-      <w:r>
-        <w:rPr>
-          <w:rFonts w:ascii="Times New Roman" w:hAnsi="Times New Roman" w:cs="Times New Roman"/>
-          <w:i/>
-          <w:sz w:val="24"/>
-          <w:szCs w:val="24"/>
-        </w:rPr>
-        <w:t>: The conclusion of this research is that the implementation of the SIMAS application in recording, searching, and generating disposition sheets can resolve the issues related to the conventional document archiving system in local government institutions, specifically at the Tabalong District Local Revenue Agency.</w:t>
-      </w:r>
-    </w:p>
-    <w:p>
-      <w:pPr>
-        <w:spacing w:after="120" w:line="240" w:lineRule="auto"/>
-        <w:ind w:left="0"/>
-        <w:jc w:val="both"/>
-        <w:rPr>
-          <w:rFonts w:ascii="Times New Roman" w:hAnsi="Times New Roman" w:cs="Times New Roman"/>
-          <w:i/>
-          <w:sz w:val="24"/>
-          <w:szCs w:val="24"/>
-        </w:rPr>
-      </w:pPr>
-    </w:p>
-    <w:p>
-      <w:pPr>
-        <w:spacing w:after="120" w:line="240" w:lineRule="auto"/>
-        <w:ind w:left="0"/>
-        <w:jc w:val="both"/>
-        <w:rPr>
-          <w:rFonts w:ascii="Times New Roman" w:hAnsi="Times New Roman" w:cs="Times New Roman"/>
-          <w:b/>
-          <w:sz w:val="24"/>
-          <w:szCs w:val="24"/>
-        </w:rPr>
-      </w:pPr>
-      <w:r>
-        <w:rPr>
-          <w:rFonts w:ascii="Times New Roman" w:hAnsi="Times New Roman" w:cs="Times New Roman"/>
-          <w:b/>
-          <w:i/>
-          <w:sz w:val="24"/>
-          <w:szCs w:val="24"/>
-        </w:rPr>
-        <w:t>Keywords</w:t>
-      </w:r>
-      <w:r>
-        <w:rPr>
-          <w:rFonts w:ascii="Times New Roman" w:hAnsi="Times New Roman" w:cs="Times New Roman"/>
-          <w:i/>
-          <w:sz w:val="24"/>
-          <w:szCs w:val="24"/>
-        </w:rPr>
-        <w:t>: SIMAS, information system, document management, efficiency, archiving, Local Revenue Agency, local government, information technology</w:t>
-      </w:r>
+        <w:rPr>
+          <w:rFonts w:ascii="Times New Roman" w:hAnsi="Times New Roman" w:cs="Times New Roman"/>
+          <w:b/>
+          <w:sz w:val="24"/>
+          <w:szCs w:val="24"/>
+        </w:rPr>
+      </w:pPr>
       <w:r>
         <w:rPr>
           <w:rFonts w:ascii="Times New Roman" w:hAnsi="Times New Roman" w:cs="Times New Roman"/>
@@ -2468,10 +2047,13 @@
     </w:p>
     <w:p>
       <w:pPr>
-        <w:ind w:left="0"/>
-        <w:rPr>
-          <w:rFonts w:ascii="Times New Roman" w:hAnsi="Times New Roman" w:cs="Times New Roman"/>
-          <w:b/>
+        <w:spacing w:line="240" w:lineRule="auto"/>
+        <w:ind w:left="0"/>
+        <w:jc w:val="center"/>
+        <w:rPr>
+          <w:rFonts w:ascii="Times New Roman" w:hAnsi="Times New Roman" w:cs="Times New Roman"/>
+          <w:b/>
+          <w:i/>
           <w:sz w:val="24"/>
           <w:szCs w:val="24"/>
         </w:rPr>
@@ -2485,25 +2067,626 @@
         </w:rPr>
         <w:br w:type="page"/>
       </w:r>
-    </w:p>
-    <w:p>
-      <w:pPr>
-        <w:spacing w:line="240" w:lineRule="auto"/>
-        <w:ind w:left="0"/>
-        <w:rPr>
-          <w:rFonts w:ascii="Times New Roman" w:hAnsi="Times New Roman" w:cs="Times New Roman"/>
-          <w:b/>
-          <w:sz w:val="24"/>
-          <w:szCs w:val="24"/>
-        </w:rPr>
-      </w:pPr>
+      <w:r>
+        <w:rPr>
+          <w:rFonts w:ascii="Times New Roman" w:hAnsi="Times New Roman" w:cs="Times New Roman"/>
+          <w:b/>
+          <w:i/>
+          <w:sz w:val="24"/>
+          <w:szCs w:val="24"/>
+        </w:rPr>
+        <w:lastRenderedPageBreak/>
+        <w:t>Document Management Information System using Codeigniter Framework at the Tabalong District Local Revenue Agency</w:t>
+      </w:r>
+    </w:p>
+    <w:p>
+      <w:pPr>
+        <w:spacing w:line="240" w:lineRule="auto"/>
+        <w:ind w:left="0"/>
+        <w:jc w:val="both"/>
+        <w:rPr>
+          <w:rFonts w:ascii="Times New Roman" w:hAnsi="Times New Roman" w:cs="Times New Roman"/>
+          <w:i/>
+          <w:sz w:val="24"/>
+          <w:szCs w:val="24"/>
+        </w:rPr>
+      </w:pPr>
+    </w:p>
+    <w:p>
+      <w:pPr>
+        <w:spacing w:after="120" w:line="240" w:lineRule="auto"/>
+        <w:ind w:left="0"/>
+        <w:jc w:val="center"/>
+        <w:rPr>
+          <w:rFonts w:ascii="Times New Roman" w:hAnsi="Times New Roman" w:cs="Times New Roman"/>
+          <w:i/>
+          <w:sz w:val="24"/>
+          <w:szCs w:val="24"/>
+          <w:vertAlign w:val="superscript"/>
+        </w:rPr>
+      </w:pPr>
+      <w:r>
+        <w:rPr>
+          <w:rFonts w:ascii="Times New Roman" w:hAnsi="Times New Roman" w:cs="Times New Roman"/>
+          <w:i/>
+          <w:sz w:val="24"/>
+          <w:szCs w:val="24"/>
+        </w:rPr>
+        <w:t>Hadi Rusadi</w:t>
+      </w:r>
+      <w:r>
+        <w:rPr>
+          <w:rFonts w:ascii="Times New Roman" w:hAnsi="Times New Roman" w:cs="Times New Roman"/>
+          <w:i/>
+          <w:sz w:val="24"/>
+          <w:szCs w:val="24"/>
+          <w:vertAlign w:val="superscript"/>
+        </w:rPr>
+        <w:t>1*</w:t>
+      </w:r>
+    </w:p>
+    <w:p>
+      <w:pPr>
+        <w:spacing w:after="120" w:line="240" w:lineRule="auto"/>
+        <w:ind w:left="0"/>
+        <w:jc w:val="center"/>
+        <w:rPr>
+          <w:rFonts w:ascii="Times New Roman" w:hAnsi="Times New Roman" w:cs="Times New Roman"/>
+          <w:i/>
+          <w:sz w:val="24"/>
+          <w:szCs w:val="24"/>
+        </w:rPr>
+      </w:pPr>
+      <w:r>
+        <w:rPr>
+          <w:rFonts w:ascii="Times New Roman" w:hAnsi="Times New Roman" w:cs="Times New Roman"/>
+          <w:i/>
+          <w:sz w:val="24"/>
+          <w:szCs w:val="24"/>
+          <w:vertAlign w:val="superscript"/>
+        </w:rPr>
+        <w:t>1</w:t>
+      </w:r>
+      <w:r>
+        <w:rPr>
+          <w:rFonts w:ascii="Times New Roman" w:hAnsi="Times New Roman" w:cs="Times New Roman"/>
+          <w:i/>
+          <w:sz w:val="24"/>
+          <w:szCs w:val="24"/>
+        </w:rPr>
+        <w:t>Department of Information Technology, Faculty of Science and Technology, Sari Mulia University</w:t>
+      </w:r>
+    </w:p>
+    <w:p>
+      <w:pPr>
+        <w:spacing w:after="120" w:line="240" w:lineRule="auto"/>
+        <w:ind w:left="0"/>
+        <w:jc w:val="center"/>
+        <w:rPr>
+          <w:rFonts w:ascii="Times New Roman" w:hAnsi="Times New Roman" w:cs="Times New Roman"/>
+          <w:i/>
+          <w:sz w:val="24"/>
+          <w:szCs w:val="24"/>
+        </w:rPr>
+      </w:pPr>
+      <w:r>
+        <w:rPr>
+          <w:rFonts w:ascii="Times New Roman" w:hAnsi="Times New Roman" w:cs="Times New Roman"/>
+          <w:i/>
+          <w:sz w:val="24"/>
+          <w:szCs w:val="24"/>
+        </w:rPr>
+        <w:t>Banjarmasin, South Kalimantan, Indonesia</w:t>
+      </w:r>
+    </w:p>
+    <w:p>
+      <w:pPr>
+        <w:spacing w:after="120" w:line="240" w:lineRule="auto"/>
+        <w:ind w:left="0"/>
+        <w:jc w:val="center"/>
+        <w:rPr>
+          <w:rFonts w:ascii="Times New Roman" w:hAnsi="Times New Roman" w:cs="Times New Roman"/>
+          <w:i/>
+          <w:sz w:val="24"/>
+          <w:szCs w:val="24"/>
+        </w:rPr>
+      </w:pPr>
+      <w:r>
+        <w:rPr>
+          <w:rFonts w:ascii="Times New Roman" w:hAnsi="Times New Roman" w:cs="Times New Roman"/>
+          <w:i/>
+          <w:sz w:val="24"/>
+          <w:szCs w:val="24"/>
+        </w:rPr>
+        <w:t>*E-mail: hadirusadi97@gmail.com</w:t>
+      </w:r>
+    </w:p>
+    <w:p>
+      <w:pPr>
+        <w:spacing w:line="240" w:lineRule="auto"/>
+        <w:ind w:left="0"/>
+        <w:jc w:val="both"/>
+        <w:rPr>
+          <w:rFonts w:ascii="Times New Roman" w:hAnsi="Times New Roman" w:cs="Times New Roman"/>
+          <w:i/>
+          <w:sz w:val="24"/>
+          <w:szCs w:val="24"/>
+        </w:rPr>
+      </w:pPr>
+    </w:p>
+    <w:p>
+      <w:pPr>
+        <w:spacing w:after="120" w:line="240" w:lineRule="atLeast"/>
+        <w:ind w:left="0"/>
+        <w:jc w:val="center"/>
+        <w:rPr>
+          <w:rFonts w:ascii="Times New Roman" w:hAnsi="Times New Roman" w:cs="Times New Roman"/>
+          <w:b/>
+          <w:i/>
+          <w:sz w:val="24"/>
+          <w:szCs w:val="24"/>
+        </w:rPr>
+      </w:pPr>
+      <w:r>
+        <w:rPr>
+          <w:rFonts w:ascii="Times New Roman" w:hAnsi="Times New Roman" w:cs="Times New Roman"/>
+          <w:b/>
+          <w:i/>
+          <w:sz w:val="24"/>
+          <w:szCs w:val="24"/>
+        </w:rPr>
+        <w:t>Abstract</w:t>
+      </w:r>
+    </w:p>
+    <w:p>
+      <w:pPr>
+        <w:spacing w:after="120" w:line="240" w:lineRule="auto"/>
+        <w:ind w:left="0"/>
+        <w:jc w:val="both"/>
+        <w:rPr>
+          <w:rFonts w:ascii="Times New Roman" w:hAnsi="Times New Roman" w:cs="Times New Roman"/>
+          <w:i/>
+          <w:sz w:val="24"/>
+          <w:szCs w:val="24"/>
+        </w:rPr>
+      </w:pPr>
+      <w:r>
+        <w:rPr>
+          <w:rFonts w:ascii="Times New Roman" w:hAnsi="Times New Roman" w:cs="Times New Roman"/>
+          <w:b/>
+          <w:i/>
+          <w:sz w:val="24"/>
+          <w:szCs w:val="24"/>
+        </w:rPr>
+        <w:t>Background</w:t>
+      </w:r>
+      <w:r>
+        <w:rPr>
+          <w:rFonts w:ascii="Times New Roman" w:hAnsi="Times New Roman" w:cs="Times New Roman"/>
+          <w:i/>
+          <w:sz w:val="24"/>
+          <w:szCs w:val="24"/>
+        </w:rPr>
+        <w:t>: The advancements in science and technology, particularly in the field of information, have had a significant impact on communication processes and document management within organizations. However, the implementation of information technology in document archiving within local government institutions is still limited, including at the Tabalong District Local Revenue Agency. The conventional document archiving system using agenda books results in low efficiency and difficulties in retrieving documents.</w:t>
+      </w:r>
+    </w:p>
+    <w:p>
+      <w:pPr>
+        <w:spacing w:after="120" w:line="240" w:lineRule="auto"/>
+        <w:ind w:left="0"/>
+        <w:jc w:val="both"/>
+        <w:rPr>
+          <w:rFonts w:ascii="Times New Roman" w:hAnsi="Times New Roman" w:cs="Times New Roman"/>
+          <w:i/>
+          <w:sz w:val="24"/>
+          <w:szCs w:val="24"/>
+        </w:rPr>
+      </w:pPr>
+      <w:r>
+        <w:rPr>
+          <w:rFonts w:ascii="Times New Roman" w:hAnsi="Times New Roman" w:cs="Times New Roman"/>
+          <w:b/>
+          <w:i/>
+          <w:sz w:val="24"/>
+          <w:szCs w:val="24"/>
+        </w:rPr>
+        <w:t>Objective</w:t>
+      </w:r>
+      <w:r>
+        <w:rPr>
+          <w:rFonts w:ascii="Times New Roman" w:hAnsi="Times New Roman" w:cs="Times New Roman"/>
+          <w:i/>
+          <w:sz w:val="24"/>
+          <w:szCs w:val="24"/>
+        </w:rPr>
+        <w:t>: This research aims to address the issues related to the conventional document archiving system, specifically in recording, searching, and managing document disposition at the Tabalong District Local Revenue Agency.</w:t>
+      </w:r>
+    </w:p>
+    <w:p>
+      <w:pPr>
+        <w:spacing w:after="120" w:line="240" w:lineRule="auto"/>
+        <w:ind w:left="0"/>
+        <w:jc w:val="both"/>
+        <w:rPr>
+          <w:rFonts w:ascii="Times New Roman" w:hAnsi="Times New Roman" w:cs="Times New Roman"/>
+          <w:i/>
+          <w:sz w:val="24"/>
+          <w:szCs w:val="24"/>
+        </w:rPr>
+      </w:pPr>
+      <w:r>
+        <w:rPr>
+          <w:rFonts w:ascii="Times New Roman" w:hAnsi="Times New Roman" w:cs="Times New Roman"/>
+          <w:b/>
+          <w:i/>
+          <w:sz w:val="24"/>
+          <w:szCs w:val="24"/>
+        </w:rPr>
+        <w:t>Method</w:t>
+      </w:r>
+      <w:r>
+        <w:rPr>
+          <w:rFonts w:ascii="Times New Roman" w:hAnsi="Times New Roman" w:cs="Times New Roman"/>
+          <w:i/>
+          <w:sz w:val="24"/>
+          <w:szCs w:val="24"/>
+        </w:rPr>
+        <w:t>: This research employs data collection methods such as interviews, observations, and literature review, as well as the waterfall method in application development.</w:t>
+      </w:r>
+    </w:p>
+    <w:p>
+      <w:pPr>
+        <w:spacing w:after="120" w:line="240" w:lineRule="auto"/>
+        <w:ind w:left="0"/>
+        <w:jc w:val="both"/>
+        <w:rPr>
+          <w:rFonts w:ascii="Times New Roman" w:hAnsi="Times New Roman" w:cs="Times New Roman"/>
+          <w:i/>
+          <w:sz w:val="24"/>
+          <w:szCs w:val="24"/>
+        </w:rPr>
+      </w:pPr>
+      <w:r>
+        <w:rPr>
+          <w:rFonts w:ascii="Times New Roman" w:hAnsi="Times New Roman" w:cs="Times New Roman"/>
+          <w:i/>
+          <w:sz w:val="24"/>
+          <w:szCs w:val="24"/>
+        </w:rPr>
+        <w:t>Results: The research produces a web-based application called SIMAS, which successfully records and retrieves information on incoming and outgoing documents, as well as generates disposition sheets for management.</w:t>
+      </w:r>
+    </w:p>
+    <w:p>
+      <w:pPr>
+        <w:spacing w:after="120" w:line="240" w:lineRule="auto"/>
+        <w:ind w:left="0"/>
+        <w:jc w:val="both"/>
+        <w:rPr>
+          <w:rFonts w:ascii="Times New Roman" w:hAnsi="Times New Roman" w:cs="Times New Roman"/>
+          <w:i/>
+          <w:sz w:val="24"/>
+          <w:szCs w:val="24"/>
+        </w:rPr>
+      </w:pPr>
+      <w:r>
+        <w:rPr>
+          <w:rFonts w:ascii="Times New Roman" w:hAnsi="Times New Roman" w:cs="Times New Roman"/>
+          <w:b/>
+          <w:i/>
+          <w:sz w:val="24"/>
+          <w:szCs w:val="24"/>
+        </w:rPr>
+        <w:t>Conclusion</w:t>
+      </w:r>
+      <w:r>
+        <w:rPr>
+          <w:rFonts w:ascii="Times New Roman" w:hAnsi="Times New Roman" w:cs="Times New Roman"/>
+          <w:i/>
+          <w:sz w:val="24"/>
+          <w:szCs w:val="24"/>
+        </w:rPr>
+        <w:t>: The conclusion of this research is that the implementation of the SIMAS application in recording, searching, and generating disposition sheets can resolve the issues related to the conventional document archiving system in local government institutions, specifically at the Tabalong District Local Revenue Agency.</w:t>
+      </w:r>
+    </w:p>
+    <w:p>
+      <w:pPr>
+        <w:spacing w:after="120" w:line="240" w:lineRule="auto"/>
+        <w:ind w:left="0"/>
+        <w:jc w:val="both"/>
+        <w:rPr>
+          <w:rFonts w:ascii="Times New Roman" w:hAnsi="Times New Roman" w:cs="Times New Roman"/>
+          <w:i/>
+          <w:sz w:val="24"/>
+          <w:szCs w:val="24"/>
+        </w:rPr>
+      </w:pPr>
+    </w:p>
+    <w:p>
+      <w:pPr>
+        <w:ind w:left="0"/>
+        <w:rPr>
+          <w:rFonts w:ascii="Times New Roman" w:hAnsi="Times New Roman" w:cs="Times New Roman"/>
+          <w:b/>
+          <w:sz w:val="24"/>
+          <w:szCs w:val="24"/>
+          <w:lang w:val="id-ID"/>
+        </w:rPr>
+      </w:pPr>
+      <w:r>
+        <w:rPr>
+          <w:rFonts w:ascii="Times New Roman" w:hAnsi="Times New Roman" w:cs="Times New Roman"/>
+          <w:b/>
+          <w:i/>
+          <w:sz w:val="24"/>
+          <w:szCs w:val="24"/>
+        </w:rPr>
+        <w:t>Keywords</w:t>
+      </w:r>
+      <w:r>
+        <w:rPr>
+          <w:rFonts w:ascii="Times New Roman" w:hAnsi="Times New Roman" w:cs="Times New Roman"/>
+          <w:i/>
+          <w:sz w:val="24"/>
+          <w:szCs w:val="24"/>
+        </w:rPr>
+        <w:t>: SIMAS, information system, document management, efficiency, archiving, Local Revenue Agency, local government, information technology</w:t>
+      </w:r>
+      <w:r>
+        <w:rPr>
+          <w:rFonts w:ascii="Times New Roman" w:hAnsi="Times New Roman" w:cs="Times New Roman"/>
+          <w:b/>
+          <w:sz w:val="24"/>
+          <w:szCs w:val="24"/>
+        </w:rPr>
+        <w:br w:type="page"/>
+      </w:r>
+    </w:p>
+    <w:p>
+      <w:pPr>
+        <w:ind w:left="0" w:firstLine="720"/>
+        <w:rPr>
+          <w:rFonts w:ascii="Times New Roman" w:hAnsi="Times New Roman" w:cs="Times New Roman"/>
+          <w:b/>
+          <w:sz w:val="24"/>
+          <w:szCs w:val="24"/>
+          <w:lang w:val="id-ID"/>
+        </w:rPr>
+        <w:sectPr>
+          <w:footerReference w:type="default" r:id="rId9"/>
+          <w:pgSz w:w="11907" w:h="16839" w:code="9"/>
+          <w:pgMar w:top="1134" w:right="1134" w:bottom="1134" w:left="1134" w:header="709" w:footer="550" w:gutter="0"/>
+          <w:pgNumType w:start="1"/>
+          <w:cols w:space="708"/>
+          <w:docGrid w:linePitch="360"/>
+        </w:sectPr>
+      </w:pPr>
+    </w:p>
+    <w:p>
+      <w:pPr>
+        <w:ind w:left="0"/>
+        <w:rPr>
+          <w:rFonts w:ascii="Times New Roman" w:hAnsi="Times New Roman" w:cs="Times New Roman"/>
+          <w:b/>
+          <w:sz w:val="24"/>
+          <w:szCs w:val="24"/>
+          <w:lang w:val="id-ID"/>
+        </w:rPr>
+      </w:pPr>
+      <w:r>
+        <w:rPr>
+          <w:rFonts w:ascii="Times New Roman" w:hAnsi="Times New Roman" w:cs="Times New Roman"/>
+          <w:b/>
+          <w:sz w:val="24"/>
+          <w:szCs w:val="24"/>
+          <w:lang w:val="id-ID"/>
+        </w:rPr>
+        <w:lastRenderedPageBreak/>
+        <w:t>PENDAHULUAN</w:t>
+      </w:r>
+    </w:p>
+    <w:p>
+      <w:pPr>
+        <w:ind w:left="0" w:right="70" w:firstLine="720"/>
+        <w:jc w:val="both"/>
+        <w:rPr>
+          <w:rFonts w:ascii="Times New Roman" w:hAnsi="Times New Roman" w:cs="Times New Roman"/>
+          <w:sz w:val="24"/>
+          <w:szCs w:val="24"/>
+        </w:rPr>
+      </w:pPr>
+      <w:r>
+        <w:rPr>
+          <w:rFonts w:ascii="Times New Roman" w:hAnsi="Times New Roman" w:cs="Times New Roman"/>
+          <w:sz w:val="24"/>
+          <w:szCs w:val="24"/>
+        </w:rPr>
+        <w:t>Seiring kemajuan ilmu pengetahuan dan teknologi, terutama dalam bidang informasi, penggunaan teknologi komunikasi yang tinggi semakin mempercepat proses penyampaian informasi. Proses pertukaran informasi yang cepat sangat penting untuk kelancaran kegiatan administrasi di organisasi, baik swasta maupun pemerintahan. Salah satu bentuk komunikasi tertulis yang penting dalam organisasi adalah surat. Surat digunakan untuk menyampaikan informasi tertulis antara pihak yang satu dengan pihak lainnya, baik dalam lingkup swasta maupun pemerintahan. Selain sebagai media komunikasi, surat juga berperan sebagai bukti otentik atas kegiatan yang telah dilakukan.</w:t>
+      </w:r>
+    </w:p>
+    <w:p>
+      <w:pPr>
+        <w:ind w:left="0" w:right="-71" w:firstLine="720"/>
+        <w:jc w:val="both"/>
+        <w:rPr>
+          <w:rFonts w:ascii="Times New Roman" w:hAnsi="Times New Roman" w:cs="Times New Roman"/>
+          <w:sz w:val="24"/>
+          <w:szCs w:val="24"/>
+          <w:lang w:val="id-ID"/>
+        </w:rPr>
+      </w:pPr>
+      <w:r>
+        <w:rPr>
+          <w:rFonts w:ascii="Times New Roman" w:hAnsi="Times New Roman" w:cs="Times New Roman"/>
+          <w:sz w:val="24"/>
+          <w:szCs w:val="24"/>
+        </w:rPr>
+        <w:t xml:space="preserve">Dalam proses pengarsipan surat-menyurat, kearsipan memegang peran penting dalam pengelolaan surat-menyurat. Undang-Undang Nomor 43 Tahun 2009 tentang Kearsipan mendefinisikan kearsipan sebagai rekaman kegiatan atau peristiwa dalam berbagai bentuk dan media yang dibuat dan diterima oleh lembaga negara, pemerintah </w:t>
+      </w:r>
+      <w:r>
+        <w:rPr>
+          <w:rFonts w:ascii="Times New Roman" w:hAnsi="Times New Roman" w:cs="Times New Roman"/>
+          <w:sz w:val="24"/>
+          <w:szCs w:val="24"/>
+        </w:rPr>
+        <w:lastRenderedPageBreak/>
+        <w:t>daerah, lembaga pendidikan, perusahaan, organisasi politik, organisasi kemasyarakatan, dan perorangan dalam kehidupan bermasyarakat, berbangsa, dan bernegara. Oleh karena itu, pengelolaan kearsipan yang tepat sangat penting dalam meningkatkan kualitas kinerja suatu organisasi.</w:t>
+      </w:r>
+    </w:p>
+    <w:p>
+      <w:pPr>
+        <w:ind w:left="0" w:right="-71" w:firstLine="720"/>
+        <w:jc w:val="both"/>
+        <w:rPr>
+          <w:rFonts w:ascii="Times New Roman" w:hAnsi="Times New Roman" w:cs="Times New Roman"/>
+          <w:sz w:val="24"/>
+          <w:szCs w:val="24"/>
+        </w:rPr>
+      </w:pPr>
+      <w:r>
+        <w:rPr>
+          <w:rFonts w:ascii="Times New Roman" w:hAnsi="Times New Roman" w:cs="Times New Roman"/>
+          <w:sz w:val="24"/>
+          <w:szCs w:val="24"/>
+        </w:rPr>
+        <w:t>Dalam mengikuti perkembangan teknologi informasi dan komunikasi, penerapan teknologi informasi dalam kegiatan administrasi, khususnya pengelolaan kearsipan surat-menyurat, menjadi penting. Teknologi informasi dapat membantu mempercepat dan mempermudah proses pengelolaan kearsipan surat-menyurat. Dalam konteks ini, penggunaan Sistem Informasi Manajemen (SIM) menjadi relevan. SIM adalah kumpulan elemen terkait atau terpadu yang bertujuan mencapai suatu tujuan, dalam hal ini adalah pengelolaan informasi penting dalam suatu organisasi.</w:t>
+      </w:r>
+    </w:p>
+    <w:p>
+      <w:pPr>
+        <w:ind w:left="0" w:firstLine="720"/>
+        <w:jc w:val="both"/>
+        <w:rPr>
+          <w:rFonts w:ascii="Times New Roman" w:hAnsi="Times New Roman" w:cs="Times New Roman"/>
+          <w:sz w:val="24"/>
+          <w:szCs w:val="24"/>
+        </w:rPr>
+      </w:pPr>
+      <w:r>
+        <w:rPr>
+          <w:rFonts w:ascii="Times New Roman" w:hAnsi="Times New Roman" w:cs="Times New Roman"/>
+          <w:sz w:val="24"/>
+          <w:szCs w:val="24"/>
+        </w:rPr>
+        <w:t xml:space="preserve">Keputusan manajemen dalam suatu organisasi didasarkan pada sumber informasi internal dan eksternal. Sistem informasi berperan penting dalam menyediakan informasi bagi semua tingkat manajemen. Untuk memastikan informasi </w:t>
+      </w:r>
+      <w:r>
+        <w:rPr>
+          <w:rFonts w:ascii="Times New Roman" w:hAnsi="Times New Roman" w:cs="Times New Roman"/>
+          <w:sz w:val="24"/>
+          <w:szCs w:val="24"/>
+        </w:rPr>
+        <w:lastRenderedPageBreak/>
+        <w:t>yang dihasilkan oleh sistem informasi dapat berguna bagi manajemen, analisis sistem harus memperhatikan kebutuhan informasi yang diinginkan oleh manajemen.</w:t>
+      </w:r>
+    </w:p>
+    <w:p>
+      <w:pPr>
+        <w:ind w:left="0" w:firstLine="720"/>
+        <w:jc w:val="both"/>
+        <w:rPr>
+          <w:rFonts w:ascii="Times New Roman" w:hAnsi="Times New Roman" w:cs="Times New Roman"/>
+          <w:sz w:val="24"/>
+          <w:szCs w:val="24"/>
+        </w:rPr>
+      </w:pPr>
+      <w:r>
+        <w:rPr>
+          <w:rFonts w:ascii="Times New Roman" w:hAnsi="Times New Roman" w:cs="Times New Roman"/>
+          <w:sz w:val="24"/>
+          <w:szCs w:val="24"/>
+        </w:rPr>
+        <w:t xml:space="preserve">Meskipun perkembangan teknologi informasi saat ini telah memberikan banyak manfaat, penerapan sistem informasi manajemen masih terbatas di sektor pemerintahan. Pemerintahan daerah, termasuk Badan Pendapatan Daerah Kabupaten Tabalong, belum sepenuhnya menerapkan sistem informasi manajemen surat-menyurat dalam mengikuti perkembangan digital. Hal ini dapat diamati dari observasi yang dilakukan di instansi pemerintahan </w:t>
+      </w:r>
+      <w:r>
+        <w:rPr>
+          <w:rFonts w:ascii="Times New Roman" w:hAnsi="Times New Roman" w:cs="Times New Roman"/>
+          <w:sz w:val="24"/>
+          <w:szCs w:val="24"/>
+        </w:rPr>
+        <w:t>daerah, di</w:t>
+      </w:r>
+      <w:r>
+        <w:rPr>
+          <w:rFonts w:ascii="Times New Roman" w:hAnsi="Times New Roman" w:cs="Times New Roman"/>
+          <w:sz w:val="24"/>
+          <w:szCs w:val="24"/>
+        </w:rPr>
+        <w:t>mana masih menggunakan sistem pengarsipan konvensional dengan penulisan manual dalam buku agenda. Pencarian kembali surat yang diarsipkan secara manual memakan waktu dan menyulitkan. Oleh karena itu, penerapan Sistem Informasi Manajemen dapat menjadi solusi untuk mengatasi masalah tersebut.</w:t>
+      </w:r>
+    </w:p>
+    <w:p>
+      <w:pPr>
+        <w:ind w:left="0" w:firstLine="720"/>
+        <w:rPr>
+          <w:rFonts w:ascii="Times New Roman" w:hAnsi="Times New Roman" w:cs="Times New Roman"/>
+          <w:b/>
+          <w:sz w:val="24"/>
+          <w:szCs w:val="24"/>
+          <w:lang w:val="id-ID"/>
+        </w:rPr>
+      </w:pPr>
+      <w:r>
+        <w:rPr>
+          <w:rFonts w:ascii="Times New Roman" w:hAnsi="Times New Roman" w:cs="Times New Roman"/>
+          <w:sz w:val="24"/>
+          <w:szCs w:val="24"/>
+        </w:rPr>
+        <w:t>Berdasarkan latar belakang diatas, peneliti tertarik untuk melakukan penelitian dengan judul "</w:t>
+      </w:r>
+      <w:r>
+        <w:rPr>
+          <w:rFonts w:ascii="Times New Roman" w:hAnsi="Times New Roman" w:cs="Times New Roman"/>
+        </w:rPr>
+        <w:t xml:space="preserve"> </w:t>
+      </w:r>
+      <w:r>
+        <w:rPr>
+          <w:rFonts w:ascii="Times New Roman" w:hAnsi="Times New Roman" w:cs="Times New Roman"/>
+          <w:sz w:val="24"/>
+          <w:szCs w:val="28"/>
+        </w:rPr>
+        <w:t xml:space="preserve">Sistem Informasi Manajemen Arsip Surat menggunakan </w:t>
+      </w:r>
+      <w:r>
+        <w:rPr>
+          <w:rFonts w:ascii="Times New Roman" w:hAnsi="Times New Roman" w:cs="Times New Roman"/>
+          <w:i/>
+          <w:sz w:val="24"/>
+          <w:szCs w:val="28"/>
+        </w:rPr>
+        <w:t>Framework Codeigniter</w:t>
+      </w:r>
+      <w:r>
+        <w:rPr>
+          <w:rFonts w:ascii="Times New Roman" w:hAnsi="Times New Roman" w:cs="Times New Roman"/>
+          <w:sz w:val="24"/>
+          <w:szCs w:val="28"/>
+        </w:rPr>
+        <w:t xml:space="preserve"> pada Badan Pendapatan Daerah Kabupaten Tabalong”</w:t>
+      </w:r>
+      <w:r>
+        <w:rPr>
+          <w:rFonts w:ascii="Times New Roman" w:hAnsi="Times New Roman" w:cs="Times New Roman"/>
+          <w:sz w:val="24"/>
+          <w:szCs w:val="24"/>
+        </w:rPr>
+        <w:t xml:space="preserve">. </w:t>
+      </w:r>
+      <w:r>
+        <w:rPr>
+          <w:rFonts w:ascii="Times New Roman" w:hAnsi="Times New Roman" w:cs="Times New Roman"/>
+          <w:sz w:val="24"/>
+          <w:szCs w:val="24"/>
+        </w:rPr>
+        <w:lastRenderedPageBreak/>
+        <w:t>Penelitian ini bertujuan untuk membangun sebuah Sistem Informasi Manajemen Arsip Surat berbasis web menggunakan yang diharapkan dapat mengatasi permasalahan pada surat-menyurat yang masih menggunakan sistem konvensional di instansi pemerintahan daerah Kabupaten Tabalong, terutama di Badan Pendapatan Daerah Kabupaten Tabalong.</w:t>
+      </w:r>
     </w:p>
     <w:sectPr>
-      <w:footerReference w:type="default" r:id="rId9"/>
-      <w:pgSz w:w="12240" w:h="15840"/>
+      <w:pgSz w:w="11907" w:h="16839" w:code="9"/>
       <w:pgMar w:top="1134" w:right="1134" w:bottom="1134" w:left="1134" w:header="709" w:footer="550" w:gutter="0"/>
-      <w:pgNumType w:fmt="lowerRoman" w:start="1"/>
-      <w:cols w:space="708"/>
+      <w:pgNumType w:start="1"/>
+      <w:cols w:num="2" w:space="708"/>
       <w:docGrid w:linePitch="360"/>
     </w:sectPr>
   </w:body>
@@ -2539,12 +2722,7 @@
 <w:ftr xmlns:ve="http://schemas.openxmlformats.org/markup-compatibility/2006" xmlns:o="urn:schemas-microsoft-com:office:office" xmlns:r="http://schemas.openxmlformats.org/officeDocument/2006/relationships" xmlns:m="http://schemas.openxmlformats.org/officeDocument/2006/math" xmlns:v="urn:schemas-microsoft-com:vml" xmlns:wp="http://schemas.openxmlformats.org/drawingml/2006/wordprocessingDrawing" xmlns:w10="urn:schemas-microsoft-com:office:word" xmlns:w="http://schemas.openxmlformats.org/wordprocessingml/2006/main" xmlns:wne="http://schemas.microsoft.com/office/word/2006/wordml">
   <w:sdt>
     <w:sdtPr>
-      <w:rPr>
-        <w:rFonts w:ascii="Times New Roman" w:hAnsi="Times New Roman" w:cs="Times New Roman"/>
-        <w:sz w:val="24"/>
-        <w:szCs w:val="24"/>
-      </w:rPr>
-      <w:id w:val="23249394"/>
+      <w:id w:val="1974464"/>
       <w:docPartObj>
         <w:docPartGallery w:val="Page Numbers (Bottom of Page)"/>
         <w:docPartUnique/>
@@ -2554,19 +2732,12 @@
       <w:p>
         <w:pPr>
           <w:pStyle w:val="Footer"/>
-          <w:ind w:left="0"/>
-          <w:jc w:val="center"/>
-          <w:rPr>
-            <w:rFonts w:ascii="Times New Roman" w:hAnsi="Times New Roman" w:cs="Times New Roman"/>
-            <w:sz w:val="24"/>
-            <w:szCs w:val="24"/>
-          </w:rPr>
+          <w:jc w:val="right"/>
         </w:pPr>
         <w:r>
           <w:rPr>
             <w:rFonts w:ascii="Times New Roman" w:hAnsi="Times New Roman" w:cs="Times New Roman"/>
             <w:sz w:val="24"/>
-            <w:szCs w:val="24"/>
           </w:rPr>
           <w:fldChar w:fldCharType="begin"/>
         </w:r>
@@ -2574,7 +2745,6 @@
           <w:rPr>
             <w:rFonts w:ascii="Times New Roman" w:hAnsi="Times New Roman" w:cs="Times New Roman"/>
             <w:sz w:val="24"/>
-            <w:szCs w:val="24"/>
           </w:rPr>
           <w:instrText xml:space="preserve"> PAGE   \* MERGEFORMAT </w:instrText>
         </w:r>
@@ -2582,7 +2752,6 @@
           <w:rPr>
             <w:rFonts w:ascii="Times New Roman" w:hAnsi="Times New Roman" w:cs="Times New Roman"/>
             <w:sz w:val="24"/>
-            <w:szCs w:val="24"/>
           </w:rPr>
           <w:fldChar w:fldCharType="separate"/>
         </w:r>
@@ -2591,31 +2760,19 @@
             <w:rFonts w:ascii="Times New Roman" w:hAnsi="Times New Roman" w:cs="Times New Roman"/>
             <w:noProof/>
             <w:sz w:val="24"/>
-            <w:szCs w:val="24"/>
           </w:rPr>
-          <w:t>iii</w:t>
+          <w:t>3</w:t>
         </w:r>
         <w:r>
           <w:rPr>
             <w:rFonts w:ascii="Times New Roman" w:hAnsi="Times New Roman" w:cs="Times New Roman"/>
             <w:sz w:val="24"/>
-            <w:szCs w:val="24"/>
           </w:rPr>
           <w:fldChar w:fldCharType="end"/>
         </w:r>
       </w:p>
     </w:sdtContent>
   </w:sdt>
-  <w:p>
-    <w:pPr>
-      <w:pStyle w:val="Footer"/>
-      <w:ind w:left="0"/>
-      <w:rPr>
-        <w:rFonts w:ascii="Times New Roman" w:hAnsi="Times New Roman" w:cs="Times New Roman"/>
-        <w:sz w:val="24"/>
-      </w:rPr>
-    </w:pPr>
-  </w:p>
 </w:ftr>
 </file>
 

</xml_diff>

<commit_message>
selesai, nuggu sidang di UNISM
</commit_message>
<xml_diff>
--- a/KULIAH/FILE KELULUSAN/NASKAH/NASKAH_PUBLIKASI.docx
+++ b/KULIAH/FILE KELULUSAN/NASKAH/NASKAH_PUBLIKASI.docx
@@ -197,6 +197,7 @@
           <w:noProof/>
           <w:sz w:val="28"/>
           <w:szCs w:val="24"/>
+          <w:lang w:val="id-ID" w:eastAsia="id-ID"/>
         </w:rPr>
         <w:drawing>
           <wp:inline distT="0" distB="0" distL="0" distR="0">
@@ -322,6 +323,7 @@
           <w:b/>
           <w:sz w:val="28"/>
           <w:szCs w:val="24"/>
+          <w:lang w:val="id-ID"/>
         </w:rPr>
       </w:pPr>
       <w:r>
@@ -331,7 +333,7 @@
           <w:sz w:val="28"/>
           <w:szCs w:val="24"/>
         </w:rPr>
-        <w:t>NASKAH PUBLIKASI</w:t>
+        <w:t>NASKAH</w:t>
       </w:r>
     </w:p>
     <w:p>
@@ -346,6 +348,15 @@
           <w:szCs w:val="24"/>
         </w:rPr>
       </w:pPr>
+      <w:r>
+        <w:rPr>
+          <w:rFonts w:ascii="Times New Roman" w:hAnsi="Times New Roman" w:cs="Times New Roman"/>
+          <w:b/>
+          <w:sz w:val="28"/>
+          <w:szCs w:val="24"/>
+        </w:rPr>
+        <w:t>PUBLIKASI</w:t>
+      </w:r>
     </w:p>
     <w:p>
       <w:pPr>
@@ -390,6 +401,19 @@
       <w:pPr>
         <w:spacing w:line="240" w:lineRule="auto"/>
         <w:ind w:left="0" w:right="70"/>
+        <w:jc w:val="center"/>
+        <w:rPr>
+          <w:rFonts w:ascii="Times New Roman" w:hAnsi="Times New Roman" w:cs="Times New Roman"/>
+          <w:b/>
+          <w:sz w:val="28"/>
+          <w:szCs w:val="24"/>
+        </w:rPr>
+      </w:pPr>
+    </w:p>
+    <w:p>
+      <w:pPr>
+        <w:spacing w:line="240" w:lineRule="auto"/>
+        <w:ind w:left="0" w:right="70"/>
         <w:rPr>
           <w:rFonts w:ascii="Times New Roman" w:hAnsi="Times New Roman" w:cs="Times New Roman"/>
           <w:b/>
@@ -439,7 +463,7 @@
           <w:sz w:val="28"/>
           <w:szCs w:val="24"/>
         </w:rPr>
-        <w:t>Hadi Rusadi</w:t>
+        <w:t>HADI RUSADI</w:t>
       </w:r>
     </w:p>
     <w:p>
@@ -593,6 +617,15 @@
           <w:szCs w:val="24"/>
         </w:rPr>
       </w:pPr>
+      <w:r>
+        <w:rPr>
+          <w:rFonts w:ascii="Times New Roman" w:hAnsi="Times New Roman" w:cs="Times New Roman"/>
+          <w:b/>
+          <w:sz w:val="28"/>
+          <w:szCs w:val="24"/>
+        </w:rPr>
+        <w:t>PROGRAM STUDI SARJANA TEKNOLOGI INFORMASI</w:t>
+      </w:r>
     </w:p>
     <w:p>
       <w:pPr>
@@ -613,7 +646,7 @@
           <w:sz w:val="28"/>
           <w:szCs w:val="24"/>
         </w:rPr>
-        <w:t>PROGRAM STUDI SARJANA TEKNOLOGI INFORMASI</w:t>
+        <w:t>FAKULTAS SAINS DAN TEKNOLOGI</w:t>
       </w:r>
     </w:p>
     <w:p>
@@ -635,7 +668,7 @@
           <w:sz w:val="28"/>
           <w:szCs w:val="24"/>
         </w:rPr>
-        <w:t>FAKULTAS SAINS DAN TEKNOLOGI</w:t>
+        <w:t>UNIVERSITAS SARI MULIA</w:t>
       </w:r>
     </w:p>
     <w:p>
@@ -657,7 +690,7 @@
           <w:sz w:val="28"/>
           <w:szCs w:val="24"/>
         </w:rPr>
-        <w:t>UNIVERSITAS SARI MULIA</w:t>
+        <w:t>BANJARMASIN</w:t>
       </w:r>
     </w:p>
     <w:p>
@@ -679,7 +712,59 @@
           <w:sz w:val="28"/>
           <w:szCs w:val="24"/>
         </w:rPr>
-        <w:t>BANJARMASIN</w:t>
+        <w:t>202</w:t>
+      </w:r>
+      <w:r>
+        <w:rPr>
+          <w:rFonts w:ascii="Times New Roman" w:hAnsi="Times New Roman" w:cs="Times New Roman"/>
+          <w:b/>
+          <w:sz w:val="28"/>
+          <w:szCs w:val="24"/>
+        </w:rPr>
+        <w:t>3</w:t>
+      </w:r>
+    </w:p>
+    <w:p>
+      <w:pPr>
+        <w:ind w:left="0" w:right="70"/>
+        <w:jc w:val="center"/>
+        <w:rPr>
+          <w:rFonts w:ascii="Times New Roman" w:hAnsi="Times New Roman" w:cs="Times New Roman"/>
+          <w:b/>
+          <w:sz w:val="24"/>
+          <w:szCs w:val="24"/>
+        </w:rPr>
+      </w:pPr>
+      <w:r>
+        <w:rPr>
+          <w:rFonts w:ascii="Times New Roman" w:hAnsi="Times New Roman" w:cs="Times New Roman"/>
+          <w:b/>
+          <w:noProof/>
+          <w:sz w:val="28"/>
+          <w:szCs w:val="24"/>
+        </w:rPr>
+        <w:pict>
+          <v:rect id="_x0000_s1026" style="position:absolute;left:0;text-align:left;margin-left:467.4pt;margin-top:15.15pt;width:18.45pt;height:25.1pt;z-index:251658240" stroked="f"/>
+        </w:pict>
+      </w:r>
+      <w:r>
+        <w:rPr>
+          <w:rFonts w:ascii="Times New Roman" w:hAnsi="Times New Roman" w:cs="Times New Roman"/>
+          <w:b/>
+          <w:sz w:val="28"/>
+          <w:szCs w:val="24"/>
+        </w:rPr>
+        <w:br w:type="page"/>
+      </w:r>
+      <w:r>
+        <w:rPr>
+          <w:rFonts w:ascii="Times New Roman" w:hAnsi="Times New Roman" w:cs="Times New Roman"/>
+          <w:b/>
+          <w:sz w:val="24"/>
+          <w:szCs w:val="24"/>
+        </w:rPr>
+        <w:lastRenderedPageBreak/>
+        <w:t>HALAMAN PENGESAHAN</w:t>
       </w:r>
     </w:p>
     <w:p>
@@ -690,71 +775,10 @@
         <w:rPr>
           <w:rFonts w:ascii="Times New Roman" w:hAnsi="Times New Roman" w:cs="Times New Roman"/>
           <w:b/>
-          <w:sz w:val="28"/>
-          <w:szCs w:val="24"/>
-        </w:rPr>
-      </w:pPr>
-      <w:r>
-        <w:rPr>
-          <w:rFonts w:ascii="Times New Roman" w:hAnsi="Times New Roman" w:cs="Times New Roman"/>
-          <w:b/>
-          <w:sz w:val="28"/>
-          <w:szCs w:val="24"/>
-        </w:rPr>
-        <w:t>202</w:t>
-      </w:r>
-      <w:r>
-        <w:rPr>
-          <w:rFonts w:ascii="Times New Roman" w:hAnsi="Times New Roman" w:cs="Times New Roman"/>
-          <w:b/>
-          <w:sz w:val="28"/>
-          <w:szCs w:val="24"/>
-        </w:rPr>
-        <w:t>3</w:t>
-      </w:r>
-    </w:p>
-    <w:p>
-      <w:pPr>
-        <w:ind w:left="0" w:right="70"/>
-        <w:jc w:val="center"/>
-        <w:rPr>
-          <w:rFonts w:ascii="Times New Roman" w:hAnsi="Times New Roman" w:cs="Times New Roman"/>
-          <w:b/>
-          <w:sz w:val="24"/>
-          <w:szCs w:val="24"/>
-        </w:rPr>
-      </w:pPr>
-      <w:r>
-        <w:rPr>
-          <w:rFonts w:ascii="Times New Roman" w:hAnsi="Times New Roman" w:cs="Times New Roman"/>
-          <w:b/>
-          <w:noProof/>
-          <w:sz w:val="28"/>
-          <w:szCs w:val="24"/>
-        </w:rPr>
-        <w:pict>
-          <v:rect id="_x0000_s1026" style="position:absolute;left:0;text-align:left;margin-left:491.65pt;margin-top:15.15pt;width:18.45pt;height:25.1pt;z-index:251658240" stroked="f"/>
-        </w:pict>
-      </w:r>
-      <w:r>
-        <w:rPr>
-          <w:rFonts w:ascii="Times New Roman" w:hAnsi="Times New Roman" w:cs="Times New Roman"/>
-          <w:b/>
-          <w:sz w:val="28"/>
-          <w:szCs w:val="24"/>
-        </w:rPr>
-        <w:br w:type="page"/>
-      </w:r>
-      <w:r>
-        <w:rPr>
-          <w:rFonts w:ascii="Times New Roman" w:hAnsi="Times New Roman" w:cs="Times New Roman"/>
-          <w:b/>
-          <w:sz w:val="24"/>
-          <w:szCs w:val="24"/>
-        </w:rPr>
-        <w:lastRenderedPageBreak/>
-        <w:t>HALAMAN PENGESAHAN</w:t>
-      </w:r>
+          <w:sz w:val="24"/>
+          <w:szCs w:val="24"/>
+        </w:rPr>
+      </w:pPr>
     </w:p>
     <w:p>
       <w:pPr>
@@ -763,11 +787,18 @@
         <w:jc w:val="center"/>
         <w:rPr>
           <w:rFonts w:ascii="Times New Roman" w:hAnsi="Times New Roman" w:cs="Times New Roman"/>
-          <w:b/>
-          <w:sz w:val="24"/>
-          <w:szCs w:val="24"/>
-        </w:rPr>
-      </w:pPr>
+          <w:sz w:val="24"/>
+          <w:szCs w:val="24"/>
+        </w:rPr>
+      </w:pPr>
+      <w:r>
+        <w:rPr>
+          <w:rFonts w:ascii="Times New Roman" w:hAnsi="Times New Roman" w:cs="Times New Roman"/>
+          <w:sz w:val="24"/>
+          <w:szCs w:val="24"/>
+        </w:rPr>
+        <w:t>SISTEM INFORMASI MANAJEMEN ARSIP SURAT</w:t>
+      </w:r>
     </w:p>
     <w:p>
       <w:pPr>
@@ -786,7 +817,24 @@
           <w:sz w:val="24"/>
           <w:szCs w:val="24"/>
         </w:rPr>
-        <w:t>SISTEM INFORMASI MANAJEMEN ARSIP SURAT</w:t>
+        <w:t xml:space="preserve">MENGGUNAKAN </w:t>
+      </w:r>
+      <w:r>
+        <w:rPr>
+          <w:rFonts w:ascii="Times New Roman" w:hAnsi="Times New Roman" w:cs="Times New Roman"/>
+          <w:i/>
+          <w:sz w:val="24"/>
+          <w:szCs w:val="24"/>
+        </w:rPr>
+        <w:t>FRAMEWORK CODEIGNITER</w:t>
+      </w:r>
+      <w:r>
+        <w:rPr>
+          <w:rFonts w:ascii="Times New Roman" w:hAnsi="Times New Roman" w:cs="Times New Roman"/>
+          <w:sz w:val="24"/>
+          <w:szCs w:val="24"/>
+        </w:rPr>
+        <w:t xml:space="preserve"> PADA</w:t>
       </w:r>
     </w:p>
     <w:p>
@@ -806,24 +854,7 @@
           <w:sz w:val="24"/>
           <w:szCs w:val="24"/>
         </w:rPr>
-        <w:t xml:space="preserve">MENGGUNAKAN </w:t>
-      </w:r>
-      <w:r>
-        <w:rPr>
-          <w:rFonts w:ascii="Times New Roman" w:hAnsi="Times New Roman" w:cs="Times New Roman"/>
-          <w:i/>
-          <w:sz w:val="24"/>
-          <w:szCs w:val="24"/>
-        </w:rPr>
-        <w:t>FRAMEWORK CODEIGNITER</w:t>
-      </w:r>
-      <w:r>
-        <w:rPr>
-          <w:rFonts w:ascii="Times New Roman" w:hAnsi="Times New Roman" w:cs="Times New Roman"/>
-          <w:sz w:val="24"/>
-          <w:szCs w:val="24"/>
-        </w:rPr>
-        <w:t xml:space="preserve"> PADA</w:t>
+        <w:t>BADAN PENDAPATAN DAERAH KABUPATEN TABALONG</w:t>
       </w:r>
     </w:p>
     <w:p>
@@ -833,18 +864,11 @@
         <w:jc w:val="center"/>
         <w:rPr>
           <w:rFonts w:ascii="Times New Roman" w:hAnsi="Times New Roman" w:cs="Times New Roman"/>
-          <w:sz w:val="24"/>
-          <w:szCs w:val="24"/>
-        </w:rPr>
-      </w:pPr>
-      <w:r>
-        <w:rPr>
-          <w:rFonts w:ascii="Times New Roman" w:hAnsi="Times New Roman" w:cs="Times New Roman"/>
-          <w:sz w:val="24"/>
-          <w:szCs w:val="24"/>
-        </w:rPr>
-        <w:t>BADAN PENDAPATAN DAERAH KABUPATEN TABALONG</w:t>
-      </w:r>
+          <w:b/>
+          <w:sz w:val="28"/>
+          <w:szCs w:val="24"/>
+        </w:rPr>
+      </w:pPr>
     </w:p>
     <w:p>
       <w:pPr>
@@ -892,9 +916,20 @@
         <w:jc w:val="center"/>
         <w:rPr>
           <w:rFonts w:ascii="Times New Roman" w:hAnsi="Times New Roman" w:cs="Times New Roman"/>
-          <w:b/>
           <w:sz w:val="28"/>
           <w:szCs w:val="24"/>
+        </w:rPr>
+      </w:pPr>
+    </w:p>
+    <w:p>
+      <w:pPr>
+        <w:spacing w:line="240" w:lineRule="auto"/>
+        <w:ind w:left="0" w:right="70"/>
+        <w:rPr>
+          <w:rFonts w:ascii="Times New Roman" w:hAnsi="Times New Roman" w:cs="Times New Roman"/>
+          <w:sz w:val="24"/>
+          <w:szCs w:val="24"/>
+          <w:lang w:val="id-ID"/>
         </w:rPr>
       </w:pPr>
     </w:p>
@@ -905,22 +940,19 @@
         <w:jc w:val="center"/>
         <w:rPr>
           <w:rFonts w:ascii="Times New Roman" w:hAnsi="Times New Roman" w:cs="Times New Roman"/>
-          <w:sz w:val="28"/>
-          <w:szCs w:val="24"/>
-        </w:rPr>
-      </w:pPr>
-    </w:p>
-    <w:p>
-      <w:pPr>
-        <w:spacing w:line="240" w:lineRule="auto"/>
-        <w:ind w:left="0" w:right="70"/>
-        <w:rPr>
-          <w:rFonts w:ascii="Times New Roman" w:hAnsi="Times New Roman" w:cs="Times New Roman"/>
           <w:sz w:val="24"/>
           <w:szCs w:val="24"/>
           <w:lang w:val="id-ID"/>
         </w:rPr>
       </w:pPr>
+      <w:r>
+        <w:rPr>
+          <w:rFonts w:ascii="Times New Roman" w:hAnsi="Times New Roman" w:cs="Times New Roman"/>
+          <w:sz w:val="24"/>
+          <w:szCs w:val="24"/>
+        </w:rPr>
+        <w:t>NASKAH</w:t>
+      </w:r>
     </w:p>
     <w:p>
       <w:pPr>
@@ -939,7 +971,7 @@
           <w:sz w:val="24"/>
           <w:szCs w:val="24"/>
         </w:rPr>
-        <w:t>NASKAH PUBLIKASI</w:t>
+        <w:t>PUBLIKASI</w:t>
       </w:r>
     </w:p>
     <w:p>
@@ -1056,7 +1088,7 @@
           <w:sz w:val="24"/>
           <w:szCs w:val="24"/>
         </w:rPr>
-        <w:t>Hadi Rusadi</w:t>
+        <w:t>HADI RUSADI</w:t>
       </w:r>
     </w:p>
     <w:p>
@@ -1195,40 +1227,26 @@
           <w:rFonts w:ascii="Times New Roman" w:hAnsi="Times New Roman" w:cs="Times New Roman"/>
           <w:sz w:val="24"/>
           <w:szCs w:val="24"/>
-        </w:rPr>
-      </w:pPr>
-      <w:r>
-        <w:rPr>
-          <w:rFonts w:ascii="Times New Roman" w:hAnsi="Times New Roman" w:cs="Times New Roman"/>
-          <w:color w:val="FFFFFF" w:themeColor="background1"/>
-          <w:sz w:val="24"/>
-          <w:szCs w:val="24"/>
-        </w:rPr>
-        <w:t>29</w:t>
-      </w:r>
-      <w:r>
-        <w:rPr>
-          <w:rFonts w:ascii="Times New Roman" w:hAnsi="Times New Roman" w:cs="Times New Roman"/>
-          <w:sz w:val="24"/>
-          <w:szCs w:val="24"/>
-        </w:rPr>
-        <w:t xml:space="preserve"> </w:t>
-      </w:r>
-      <w:r>
-        <w:rPr>
-          <w:rFonts w:ascii="Times New Roman" w:hAnsi="Times New Roman" w:cs="Times New Roman"/>
-          <w:sz w:val="24"/>
-          <w:szCs w:val="24"/>
-        </w:rPr>
-        <w:t>Juni</w:t>
-      </w:r>
-      <w:r>
-        <w:rPr>
-          <w:rFonts w:ascii="Times New Roman" w:hAnsi="Times New Roman" w:cs="Times New Roman"/>
-          <w:sz w:val="24"/>
-          <w:szCs w:val="24"/>
-        </w:rPr>
-        <w:t xml:space="preserve"> 2023</w:t>
+          <w:lang w:val="id-ID"/>
+        </w:rPr>
+      </w:pPr>
+      <w:r>
+        <w:rPr>
+          <w:rFonts w:ascii="Times New Roman" w:hAnsi="Times New Roman" w:cs="Times New Roman"/>
+          <w:sz w:val="24"/>
+          <w:szCs w:val="24"/>
+          <w:lang w:val="id-ID"/>
+        </w:rPr>
+        <w:t>07</w:t>
+      </w:r>
+      <w:r>
+        <w:rPr>
+          <w:rFonts w:ascii="Times New Roman" w:hAnsi="Times New Roman" w:cs="Times New Roman"/>
+          <w:sz w:val="24"/>
+          <w:szCs w:val="24"/>
+          <w:lang w:val="id-ID"/>
+        </w:rPr>
+        <w:t xml:space="preserve"> Agustus 2023</w:t>
       </w:r>
     </w:p>
     <w:p>
@@ -1241,6 +1259,7 @@
           <w:b/>
           <w:sz w:val="24"/>
           <w:szCs w:val="24"/>
+          <w:lang w:val="id-ID"/>
         </w:rPr>
       </w:pPr>
     </w:p>
@@ -1616,7 +1635,7 @@
           <w:szCs w:val="24"/>
         </w:rPr>
         <w:pict>
-          <v:rect id="_x0000_s1027" style="position:absolute;margin-left:491.1pt;margin-top:99.05pt;width:18.45pt;height:25.1pt;z-index:251659264" stroked="f"/>
+          <v:rect id="_x0000_s1027" style="position:absolute;margin-left:472.65pt;margin-top:87.35pt;width:18.45pt;height:25.1pt;z-index:251659264" stroked="f"/>
         </w:pict>
       </w:r>
       <w:r>
@@ -1653,143 +1672,117 @@
     </w:p>
     <w:p>
       <w:pPr>
-        <w:tabs>
-          <w:tab w:val="left" w:pos="9923"/>
-        </w:tabs>
-        <w:spacing w:line="240" w:lineRule="auto"/>
-        <w:ind w:left="0" w:right="68"/>
-        <w:jc w:val="center"/>
-        <w:rPr>
-          <w:rFonts w:ascii="Times New Roman" w:hAnsi="Times New Roman" w:cs="Times New Roman"/>
-          <w:b/>
-          <w:sz w:val="24"/>
-          <w:szCs w:val="24"/>
-        </w:rPr>
-      </w:pPr>
-      <w:r>
-        <w:rPr>
-          <w:rFonts w:ascii="Times New Roman" w:hAnsi="Times New Roman" w:cs="Times New Roman"/>
-          <w:b/>
-          <w:sz w:val="24"/>
-          <w:szCs w:val="24"/>
-        </w:rPr>
+        <w:pStyle w:val="JUDUL12"/>
+        <w:ind w:left="1134" w:right="567"/>
+        <w:rPr>
+          <w:lang w:val="en-US"/>
+        </w:rPr>
+      </w:pPr>
+      <w:r>
         <w:lastRenderedPageBreak/>
         <w:t xml:space="preserve">SISTEM </w:t>
       </w:r>
       <w:r>
-        <w:rPr>
-          <w:rFonts w:ascii="Times New Roman" w:hAnsi="Times New Roman" w:cs="Times New Roman"/>
-          <w:b/>
-          <w:sz w:val="24"/>
-          <w:szCs w:val="24"/>
-        </w:rPr>
         <w:t>INFORMASI MANAJEMEN ARSIP SURAT</w:t>
       </w:r>
     </w:p>
     <w:p>
       <w:pPr>
-        <w:tabs>
-          <w:tab w:val="left" w:pos="9923"/>
-        </w:tabs>
-        <w:spacing w:line="240" w:lineRule="auto"/>
-        <w:ind w:left="0" w:right="68"/>
+        <w:pStyle w:val="JUDUL12"/>
+        <w:ind w:left="1134" w:right="567"/>
+        <w:rPr>
+          <w:lang w:val="en-US"/>
+        </w:rPr>
+      </w:pPr>
+      <w:r>
+        <w:t xml:space="preserve">MENGGUNAKAN </w:t>
+      </w:r>
+      <w:r>
+        <w:rPr>
+          <w:i/>
+        </w:rPr>
+        <w:t>FRAMEWORK</w:t>
+      </w:r>
+      <w:r>
+        <w:rPr>
+          <w:i/>
+        </w:rPr>
+        <w:t xml:space="preserve"> </w:t>
+      </w:r>
+      <w:r>
+        <w:rPr>
+          <w:i/>
+        </w:rPr>
+        <w:t xml:space="preserve">CODEIGNITER </w:t>
+      </w:r>
+      <w:r>
+        <w:t>PADA</w:t>
+      </w:r>
+    </w:p>
+    <w:p>
+      <w:pPr>
+        <w:pStyle w:val="JUDUL12"/>
+        <w:ind w:left="1134" w:right="567"/>
+        <w:rPr>
+          <w:lang w:val="en-US"/>
+        </w:rPr>
+      </w:pPr>
+      <w:r>
+        <w:t>BADAN PENDAPATAN DAERAH KABUPATEN TABALONG</w:t>
+      </w:r>
+    </w:p>
+    <w:p>
+      <w:pPr>
+        <w:spacing w:after="120" w:line="240" w:lineRule="auto"/>
+        <w:ind w:right="567"/>
         <w:jc w:val="center"/>
         <w:rPr>
-          <w:rFonts w:ascii="Times New Roman" w:hAnsi="Times New Roman" w:cs="Times New Roman"/>
-          <w:b/>
-          <w:sz w:val="24"/>
-          <w:szCs w:val="24"/>
-        </w:rPr>
-      </w:pPr>
-      <w:r>
-        <w:rPr>
-          <w:rFonts w:ascii="Times New Roman" w:hAnsi="Times New Roman" w:cs="Times New Roman"/>
-          <w:b/>
-          <w:sz w:val="24"/>
-          <w:szCs w:val="24"/>
-        </w:rPr>
-        <w:t xml:space="preserve">MENGGUNAKAN </w:t>
-      </w:r>
-      <w:r>
-        <w:rPr>
-          <w:rFonts w:ascii="Times New Roman" w:hAnsi="Times New Roman" w:cs="Times New Roman"/>
-          <w:b/>
-          <w:i/>
-          <w:sz w:val="24"/>
-          <w:szCs w:val="24"/>
-        </w:rPr>
-        <w:t>FRAMEWORK CODEIGNITER</w:t>
-      </w:r>
-      <w:r>
-        <w:rPr>
-          <w:rFonts w:ascii="Times New Roman" w:hAnsi="Times New Roman" w:cs="Times New Roman"/>
-          <w:b/>
-          <w:i/>
-          <w:sz w:val="24"/>
-          <w:szCs w:val="24"/>
-        </w:rPr>
+          <w:rFonts w:cs="Times New Roman"/>
+          <w:b/>
+          <w:szCs w:val="24"/>
+        </w:rPr>
+      </w:pPr>
+    </w:p>
+    <w:p>
+      <w:pPr>
+        <w:pStyle w:val="INDOABSTARK"/>
+        <w:ind w:left="1134" w:right="567"/>
+      </w:pPr>
+      <w:r>
+        <w:t>HADI RUSADI</w:t>
+      </w:r>
+      <w:r>
+        <w:rPr>
+          <w:vertAlign w:val="superscript"/>
+        </w:rPr>
+        <w:t>1</w:t>
+      </w:r>
+      <w:r>
+        <w:t>, Bayu Nugraha</w:t>
+      </w:r>
+      <w:r>
+        <w:rPr>
+          <w:vertAlign w:val="superscript"/>
+        </w:rPr>
+        <w:t>2</w:t>
+      </w:r>
+      <w:r>
+        <w:t>, Agus Byna</w:t>
+      </w:r>
+      <w:r>
+        <w:rPr>
+          <w:vertAlign w:val="superscript"/>
+        </w:rPr>
+        <w:t>3</w:t>
+      </w:r>
+      <w:r>
         <w:t xml:space="preserve"> </w:t>
       </w:r>
-      <w:r>
-        <w:rPr>
-          <w:rFonts w:ascii="Times New Roman" w:hAnsi="Times New Roman" w:cs="Times New Roman"/>
-          <w:b/>
-          <w:sz w:val="24"/>
-          <w:szCs w:val="24"/>
-        </w:rPr>
-        <w:t>PADA</w:t>
-      </w:r>
-    </w:p>
-    <w:p>
-      <w:pPr>
-        <w:tabs>
-          <w:tab w:val="left" w:pos="9923"/>
-        </w:tabs>
-        <w:spacing w:line="240" w:lineRule="auto"/>
-        <w:ind w:left="0" w:right="68"/>
-        <w:jc w:val="center"/>
-        <w:rPr>
-          <w:rFonts w:ascii="Times New Roman" w:hAnsi="Times New Roman" w:cs="Times New Roman"/>
-          <w:b/>
-          <w:sz w:val="24"/>
-          <w:szCs w:val="24"/>
-        </w:rPr>
-      </w:pPr>
-      <w:r>
-        <w:rPr>
-          <w:rFonts w:ascii="Times New Roman" w:hAnsi="Times New Roman" w:cs="Times New Roman"/>
-          <w:b/>
-          <w:sz w:val="24"/>
-          <w:szCs w:val="24"/>
-        </w:rPr>
-        <w:t>BADAN PENDAPATAN DAERAH KABUPATEN TABALONG</w:t>
-      </w:r>
-    </w:p>
-    <w:p>
-      <w:pPr>
-        <w:tabs>
-          <w:tab w:val="left" w:pos="9923"/>
-        </w:tabs>
-        <w:spacing w:after="120" w:line="240" w:lineRule="auto"/>
-        <w:ind w:left="0" w:right="68"/>
-        <w:jc w:val="center"/>
-        <w:rPr>
-          <w:rFonts w:ascii="Times New Roman" w:hAnsi="Times New Roman" w:cs="Times New Roman"/>
-          <w:b/>
-          <w:sz w:val="24"/>
-          <w:szCs w:val="24"/>
-        </w:rPr>
-      </w:pPr>
-    </w:p>
-    <w:p>
-      <w:pPr>
-        <w:pStyle w:val="BodyText"/>
-        <w:spacing w:after="120"/>
-        <w:ind w:right="68"/>
-        <w:jc w:val="center"/>
-        <w:rPr>
-          <w:lang w:val="en-US"/>
-        </w:rPr>
+    </w:p>
+    <w:p>
+      <w:pPr>
+        <w:pStyle w:val="INDOABSTARK"/>
+        <w:ind w:left="1134" w:right="567"/>
       </w:pPr>
       <w:r>
         <w:rPr>
@@ -1798,229 +1791,94 @@
         <w:t>1</w:t>
       </w:r>
       <w:r>
+        <w:t>Program Studi Sarjana Teknologi Informasi, Fakultas Sains dan Teknologi</w:t>
+      </w:r>
+      <w:r>
+        <w:rPr>
+          <w:spacing w:val="-57"/>
+        </w:rPr>
+        <w:t xml:space="preserve"> </w:t>
+      </w:r>
+    </w:p>
+    <w:p>
+      <w:pPr>
+        <w:pStyle w:val="INDOABSTARK"/>
+        <w:ind w:left="1134" w:right="567"/>
+        <w:rPr>
+          <w:spacing w:val="-57"/>
+        </w:rPr>
+      </w:pPr>
+      <w:r>
         <w:rPr>
           <w:vertAlign w:val="superscript"/>
-          <w:lang w:val="en-US"/>
-        </w:rPr>
-        <w:t>*</w:t>
-      </w:r>
-      <w:r>
-        <w:t>Hadi Rusadi</w:t>
-      </w:r>
-      <w:r>
-        <w:rPr>
-          <w:lang w:val="en-US"/>
-        </w:rPr>
-        <w:t xml:space="preserve">, </w:t>
-      </w:r>
-      <w:r>
-        <w:rPr>
-          <w:bCs/>
-        </w:rPr>
-        <w:t>Bayu Nugraha</w:t>
-      </w:r>
+        </w:rPr>
+        <w:t>2,3</w:t>
+      </w:r>
+      <w:r>
+        <w:t>Program Studi Sarjana Sistem Informasi, Fakultas Sains dan Teknologi</w:t>
+      </w:r>
+      <w:r>
+        <w:rPr>
+          <w:spacing w:val="-57"/>
+        </w:rPr>
+        <w:t xml:space="preserve"> </w:t>
+      </w:r>
+    </w:p>
+    <w:p>
+      <w:pPr>
+        <w:pStyle w:val="INDOABSTARK"/>
+        <w:ind w:left="1134" w:right="567"/>
+      </w:pPr>
+      <w:r>
+        <w:t>Universitas</w:t>
+      </w:r>
+      <w:r>
+        <w:rPr>
+          <w:spacing w:val="-1"/>
+        </w:rPr>
+        <w:t xml:space="preserve"> </w:t>
+      </w:r>
+      <w:r>
+        <w:t>Sari</w:t>
+      </w:r>
+      <w:r>
+        <w:rPr>
+          <w:spacing w:val="-7"/>
+        </w:rPr>
+        <w:t xml:space="preserve"> </w:t>
+      </w:r>
+      <w:r>
+        <w:t>Mulia</w:t>
+      </w:r>
+    </w:p>
+    <w:p>
+      <w:pPr>
+        <w:pStyle w:val="INDOABSTARK"/>
+        <w:ind w:left="1134" w:right="567"/>
+      </w:pPr>
+      <w:r>
+        <w:t>Banjarmasin, Kalimantan Selatan,</w:t>
+      </w:r>
+      <w:r>
+        <w:rPr>
+          <w:spacing w:val="-5"/>
+        </w:rPr>
+        <w:t xml:space="preserve"> </w:t>
+      </w:r>
+      <w:r>
+        <w:t>Indonesia</w:t>
+      </w:r>
+    </w:p>
+    <w:p>
+      <w:pPr>
+        <w:pStyle w:val="INDOABSTARK"/>
+        <w:ind w:left="1134" w:right="567"/>
+      </w:pPr>
       <w:r>
         <w:rPr>
           <w:vertAlign w:val="superscript"/>
         </w:rPr>
         <w:t>1</w:t>
-      </w:r>
-      <w:r>
-        <w:rPr>
-          <w:lang w:val="en-US"/>
-        </w:rPr>
-        <w:t>,</w:t>
-      </w:r>
-      <w:r>
-        <w:rPr>
-          <w:bCs/>
-        </w:rPr>
-        <w:t xml:space="preserve"> </w:t>
-      </w:r>
-      <w:r>
-        <w:rPr>
-          <w:bCs/>
-        </w:rPr>
-        <w:t>Agus Byna</w:t>
-      </w:r>
-      <w:r>
-        <w:rPr>
-          <w:bCs/>
-          <w:vertAlign w:val="superscript"/>
-          <w:lang w:val="en-US"/>
-        </w:rPr>
-        <w:t>2</w:t>
-      </w:r>
-      <w:r>
-        <w:rPr>
-          <w:lang w:val="en-US"/>
-        </w:rPr>
-        <w:t xml:space="preserve"> </w:t>
-      </w:r>
-    </w:p>
-    <w:p>
-      <w:pPr>
-        <w:pStyle w:val="BodyText"/>
-        <w:spacing w:after="120"/>
-        <w:ind w:right="68"/>
-        <w:jc w:val="center"/>
-        <w:rPr>
-          <w:lang w:val="en-US"/>
-        </w:rPr>
-      </w:pPr>
-      <w:r>
-        <w:rPr>
-          <w:vertAlign w:val="superscript"/>
-        </w:rPr>
-        <w:t>1</w:t>
-      </w:r>
-      <w:r>
-        <w:t xml:space="preserve">Program Studi Sarjana </w:t>
-      </w:r>
-      <w:r>
-        <w:rPr>
-          <w:lang w:val="en-US"/>
-        </w:rPr>
-        <w:t>Sistem Informasi</w:t>
-      </w:r>
-      <w:r>
-        <w:t>, Fakultas Sains dan Teknologi</w:t>
-      </w:r>
-      <w:r>
-        <w:rPr>
-          <w:spacing w:val="-57"/>
-        </w:rPr>
-        <w:t xml:space="preserve"> </w:t>
-      </w:r>
-    </w:p>
-    <w:p>
-      <w:pPr>
-        <w:pStyle w:val="BodyText"/>
-        <w:spacing w:after="120"/>
-        <w:ind w:right="68"/>
-        <w:jc w:val="center"/>
-        <w:rPr>
-          <w:spacing w:val="-57"/>
-          <w:lang w:val="en-US"/>
-        </w:rPr>
-      </w:pPr>
-      <w:r>
-        <w:rPr>
-          <w:vertAlign w:val="superscript"/>
-          <w:lang w:val="en-US"/>
-        </w:rPr>
-        <w:t>2</w:t>
-      </w:r>
-      <w:r>
-        <w:t xml:space="preserve">Program Studi Sarjana </w:t>
-      </w:r>
-      <w:r>
-        <w:rPr>
-          <w:lang w:val="en-US"/>
-        </w:rPr>
-        <w:t>Sistem Informasi</w:t>
-      </w:r>
-      <w:r>
-        <w:t>, Fakultas Sains dan Teknologi</w:t>
-      </w:r>
-      <w:r>
-        <w:rPr>
-          <w:spacing w:val="-57"/>
-        </w:rPr>
-        <w:t xml:space="preserve"> </w:t>
-      </w:r>
-    </w:p>
-    <w:p>
-      <w:pPr>
-        <w:pStyle w:val="BodyText"/>
-        <w:spacing w:after="120"/>
-        <w:ind w:right="68"/>
-        <w:jc w:val="center"/>
-        <w:rPr>
-          <w:spacing w:val="-57"/>
-          <w:lang w:val="en-US"/>
-        </w:rPr>
-      </w:pPr>
-    </w:p>
-    <w:p>
-      <w:pPr>
-        <w:pStyle w:val="BodyText"/>
-        <w:spacing w:after="120"/>
-        <w:ind w:right="68"/>
-        <w:jc w:val="center"/>
-        <w:rPr>
-          <w:lang w:val="en-US"/>
-        </w:rPr>
-      </w:pPr>
-      <w:r>
-        <w:t>Universitas</w:t>
-      </w:r>
-      <w:r>
-        <w:rPr>
-          <w:spacing w:val="-1"/>
-        </w:rPr>
-        <w:t xml:space="preserve"> </w:t>
-      </w:r>
-      <w:r>
-        <w:t>Sari</w:t>
-      </w:r>
-      <w:r>
-        <w:rPr>
-          <w:spacing w:val="-7"/>
-        </w:rPr>
-        <w:t xml:space="preserve"> </w:t>
-      </w:r>
-      <w:r>
-        <w:t>Mulia</w:t>
-      </w:r>
-    </w:p>
-    <w:p>
-      <w:pPr>
-        <w:pStyle w:val="BodyText"/>
-        <w:spacing w:after="120"/>
-        <w:ind w:right="68"/>
-        <w:jc w:val="center"/>
-      </w:pPr>
-      <w:r>
-        <w:t xml:space="preserve">Banjarmasin, </w:t>
-      </w:r>
-      <w:r>
-        <w:t>Kalimantan</w:t>
-      </w:r>
-      <w:r>
-        <w:rPr>
-          <w:lang w:val="en-US"/>
-        </w:rPr>
-        <w:t xml:space="preserve"> Selatan</w:t>
-      </w:r>
-      <w:r>
-        <w:t>,</w:t>
-      </w:r>
-      <w:r>
-        <w:rPr>
-          <w:spacing w:val="-5"/>
-        </w:rPr>
-        <w:t xml:space="preserve"> </w:t>
-      </w:r>
-      <w:r>
-        <w:t>Indonesia</w:t>
-      </w:r>
-    </w:p>
-    <w:p>
-      <w:pPr>
-        <w:pStyle w:val="BodyText"/>
-        <w:spacing w:after="120"/>
-        <w:ind w:right="68"/>
-        <w:jc w:val="center"/>
-        <w:rPr>
-          <w:lang w:val="en-US"/>
-        </w:rPr>
-      </w:pPr>
-      <w:r>
-        <w:rPr>
-          <w:vertAlign w:val="superscript"/>
-        </w:rPr>
-        <w:t>*</w:t>
       </w:r>
       <w:r>
         <w:t>E-mail:</w:t>
@@ -2037,45 +1895,149 @@
         </w:r>
       </w:hyperlink>
       <w:r>
-        <w:rPr>
-          <w:lang w:val="en-US"/>
-        </w:rPr>
-        <w:t>, Telepon: 0852</w:t>
-      </w:r>
-      <w:r>
-        <w:rPr>
-          <w:lang w:val="en-US"/>
-        </w:rPr>
-        <w:t>-</w:t>
-      </w:r>
-      <w:r>
-        <w:t>1</w:t>
-      </w:r>
-      <w:r>
-        <w:rPr>
-          <w:lang w:val="en-US"/>
-        </w:rPr>
-        <w:t>00</w:t>
-      </w:r>
-      <w:r>
-        <w:t>1</w:t>
-      </w:r>
-      <w:r>
-        <w:rPr>
-          <w:lang w:val="en-US"/>
-        </w:rPr>
-        <w:t>-3995</w:t>
-      </w:r>
-    </w:p>
-    <w:p>
-      <w:pPr>
-        <w:pStyle w:val="BodyText"/>
-        <w:tabs>
-          <w:tab w:val="left" w:pos="9923"/>
-        </w:tabs>
-        <w:spacing w:after="120"/>
-        <w:ind w:right="68"/>
+        <w:t>, Telepon: 0852-1001-3995</w:t>
+      </w:r>
+    </w:p>
+    <w:p>
+      <w:pPr>
+        <w:pStyle w:val="Heading1"/>
+        <w:numPr>
+          <w:ilvl w:val="0"/>
+          <w:numId w:val="0"/>
+        </w:numPr>
+        <w:spacing w:after="0"/>
+        <w:ind w:left="1134" w:right="567"/>
+        <w:jc w:val="left"/>
+        <w:rPr>
+          <w:color w:val="FFFFFF" w:themeColor="background1"/>
+        </w:rPr>
+      </w:pPr>
+      <w:bookmarkStart w:id="0" w:name="_Toc142211630"/>
+      <w:r>
+        <w:rPr>
+          <w:color w:val="FFFFFF" w:themeColor="background1"/>
+        </w:rPr>
+        <w:t>ABSTRAK</w:t>
+      </w:r>
+      <w:bookmarkEnd w:id="0"/>
+    </w:p>
+    <w:p>
+      <w:pPr>
+        <w:spacing w:after="120" w:line="240" w:lineRule="auto"/>
+        <w:ind w:right="567"/>
         <w:jc w:val="center"/>
+        <w:rPr>
+          <w:rFonts w:ascii="Times New Roman" w:hAnsi="Times New Roman" w:cs="Times New Roman"/>
+          <w:b/>
+          <w:bCs/>
+          <w:sz w:val="24"/>
+          <w:szCs w:val="24"/>
+        </w:rPr>
+      </w:pPr>
+      <w:r>
+        <w:rPr>
+          <w:rFonts w:ascii="Times New Roman" w:hAnsi="Times New Roman" w:cs="Times New Roman"/>
+          <w:b/>
+          <w:bCs/>
+          <w:sz w:val="24"/>
+          <w:szCs w:val="24"/>
+        </w:rPr>
+        <w:t>Abstrak</w:t>
+      </w:r>
+    </w:p>
+    <w:p>
+      <w:pPr>
+        <w:pStyle w:val="isiabsindo"/>
+        <w:ind w:left="1134" w:right="567"/>
+      </w:pPr>
+      <w:r>
+        <w:t xml:space="preserve">Penelitian ini bertujuan mengembangkan "Sistem Informasi Manajemen Arsip Surat menggunakan </w:t>
+      </w:r>
+      <w:r>
+        <w:rPr>
+          <w:i/>
+        </w:rPr>
+        <w:t>Framework</w:t>
+      </w:r>
+      <w:r>
+        <w:rPr>
+          <w:i/>
+        </w:rPr>
+        <w:t xml:space="preserve"> </w:t>
+      </w:r>
+      <w:r>
+        <w:rPr>
+          <w:i/>
+        </w:rPr>
+        <w:t>CodeIgniter</w:t>
+      </w:r>
+      <w:r>
+        <w:t>" pada Badan Pendapatan Daerah Kabupaten Tabalong. Badan ini memiliki peran penting dalam mengelola pendapatan daerah dan menghadapi tantangan dalam pengelolaan arsip surat. Saat ini, sistem manual digunakan untuk pencatatan, penyimpanan, dan pengambilan dokumen surat, yang rentan terhadap kesalahan manusia dan keterbatasan aksesibilitas informasi.</w:t>
+      </w:r>
+    </w:p>
+    <w:p>
+      <w:pPr>
+        <w:pStyle w:val="isiabsindo"/>
+        <w:ind w:left="1134" w:right="567"/>
+      </w:pPr>
+      <w:r>
+        <w:t xml:space="preserve">Penelitian ini menerapkan </w:t>
+      </w:r>
+      <w:r>
+        <w:rPr>
+          <w:i/>
+        </w:rPr>
+        <w:t xml:space="preserve">CodeIgniter </w:t>
+      </w:r>
+      <w:r>
+        <w:t xml:space="preserve">sebagai </w:t>
+      </w:r>
+      <w:r>
+        <w:rPr>
+          <w:i/>
+        </w:rPr>
+        <w:t>Framework</w:t>
+      </w:r>
+      <w:r>
+        <w:t xml:space="preserve"> untuk membangun sistem informasi terstruktur. Pendekatan manajemen arsip surat, termasuk klasifikasi, indeksasi, retensi, dan pemusnahan dokumen, diimplementasikan. Sistem ini juga mengintegrasikan pola desain MVC untuk memisahkan tampilan, logika bisnis, dan pengelolaan data, serta mendukung pengelolaan database yang efisien.</w:t>
+      </w:r>
+    </w:p>
+    <w:p>
+      <w:pPr>
+        <w:pStyle w:val="isiabsindo"/>
+        <w:ind w:left="1134" w:right="567"/>
+      </w:pPr>
+      <w:r>
+        <w:t>Hasil penelitian ini diharapkan mengatasi keterbatasan sistem manual dan meningkatkan efisiensi pengelolaan arsip surat. Badan Pendapatan Daerah diharapkan dapat menjaga integritas, ketersediaan, dan keamanan arsip surat untuk menjalankan tugas dan tanggung jawabnya.</w:t>
+      </w:r>
+    </w:p>
+    <w:p>
+      <w:pPr>
+        <w:pStyle w:val="isiabsindo"/>
+        <w:ind w:left="1134" w:right="567"/>
+      </w:pPr>
+      <w:r>
+        <w:t>Metode pengembangan sistem berbasis komputer digunakan dengan tahap analisis kebutuhan, desain sistem, implementasi, dan evaluasi. Data dikumpulkan melalui wawancara, observasi, dan studi pustaka. Dilakukan uji coba fungsionalitas dan penggunaan oleh pengguna di Badan Pendapatan Daerah untuk mengevaluasi performa dan efektivitas sistem.</w:t>
+      </w:r>
+    </w:p>
+    <w:p>
+      <w:pPr>
+        <w:pStyle w:val="isiabsindo"/>
+        <w:ind w:left="1134" w:right="567"/>
+      </w:pPr>
+      <w:r>
+        <w:t>Sistem informasi manajemen arsip surat diharapkan menjadi solusi efektif mengatasi kendala pengelolaan arsip surat pada Badan Pendapatan Daerah Kabupaten Tabalong, meningkatkan transparansi, efisiensi, dan akurasi dalam tugas pemerintahan.</w:t>
+      </w:r>
+    </w:p>
+    <w:p>
+      <w:pPr>
+        <w:spacing w:after="120" w:line="240" w:lineRule="auto"/>
+        <w:ind w:right="567"/>
+        <w:jc w:val="both"/>
+        <w:rPr>
+          <w:rFonts w:cs="Times New Roman"/>
+          <w:szCs w:val="24"/>
+        </w:rPr>
       </w:pPr>
     </w:p>
     <w:p>
@@ -2084,879 +2046,332 @@
           <w:tab w:val="left" w:pos="9923"/>
         </w:tabs>
         <w:spacing w:after="120" w:line="240" w:lineRule="auto"/>
-        <w:ind w:left="0" w:right="68"/>
+        <w:ind w:right="567"/>
+        <w:jc w:val="both"/>
+        <w:rPr>
+          <w:rFonts w:ascii="Times New Roman" w:hAnsi="Times New Roman" w:cs="Times New Roman"/>
+          <w:sz w:val="28"/>
+          <w:szCs w:val="24"/>
+        </w:rPr>
+      </w:pPr>
+      <w:r>
+        <w:rPr>
+          <w:rFonts w:ascii="Times New Roman" w:hAnsi="Times New Roman" w:cs="Times New Roman"/>
+          <w:b/>
+          <w:sz w:val="24"/>
+          <w:szCs w:val="24"/>
+        </w:rPr>
+        <w:t>Kata Kunci</w:t>
+      </w:r>
+      <w:r>
+        <w:rPr>
+          <w:rFonts w:ascii="Times New Roman" w:hAnsi="Times New Roman" w:cs="Times New Roman"/>
+          <w:sz w:val="24"/>
+          <w:szCs w:val="24"/>
+        </w:rPr>
+        <w:t>: SIMAS, SIM, surat, arsip, pengarsipan</w:t>
+      </w:r>
+    </w:p>
+    <w:p>
+      <w:pPr>
+        <w:pStyle w:val="JUDUL12"/>
+        <w:ind w:left="1134" w:right="567"/>
+        <w:rPr>
+          <w:i/>
+          <w:lang w:val="en-US"/>
+        </w:rPr>
+      </w:pPr>
+      <w:r>
+        <w:br w:type="page"/>
+      </w:r>
+      <w:r>
+        <w:rPr>
+          <w:i/>
+        </w:rPr>
+        <w:lastRenderedPageBreak/>
+        <w:t>DOCUMENT MANAGEMENT INFORMATION</w:t>
+      </w:r>
+    </w:p>
+    <w:p>
+      <w:pPr>
+        <w:pStyle w:val="JUDUL12"/>
+        <w:ind w:left="1134" w:right="567"/>
+        <w:rPr>
+          <w:i/>
+          <w:lang w:val="en-US"/>
+        </w:rPr>
+      </w:pPr>
+      <w:r>
+        <w:rPr>
+          <w:i/>
+        </w:rPr>
+        <w:t xml:space="preserve">SYSTEM USING </w:t>
+      </w:r>
+      <w:r>
+        <w:rPr>
+          <w:i/>
+        </w:rPr>
+        <w:t>CODEIGNITER FRAMEWORK</w:t>
+      </w:r>
+      <w:r>
+        <w:rPr>
+          <w:i/>
+        </w:rPr>
+        <w:t xml:space="preserve"> AT</w:t>
+      </w:r>
+    </w:p>
+    <w:p>
+      <w:pPr>
+        <w:pStyle w:val="JUDUL12"/>
+        <w:ind w:left="1134" w:right="567"/>
+        <w:rPr>
+          <w:i/>
+        </w:rPr>
+      </w:pPr>
+      <w:r>
+        <w:rPr>
+          <w:i/>
+        </w:rPr>
+        <w:t>THE TABALONG DISTRICT LOCAL REVENUE AGENCY</w:t>
+      </w:r>
+    </w:p>
+    <w:p>
+      <w:pPr>
+        <w:pStyle w:val="JUDUL12"/>
+        <w:ind w:left="1134" w:right="567"/>
+        <w:rPr>
+          <w:i/>
+        </w:rPr>
+      </w:pPr>
+    </w:p>
+    <w:p>
+      <w:pPr>
+        <w:pStyle w:val="ENGABSTRAK"/>
+        <w:ind w:left="1134" w:right="567"/>
+      </w:pPr>
+      <w:r>
+        <w:t>HADI RUSADI</w:t>
+      </w:r>
+      <w:r>
+        <w:rPr>
+          <w:vertAlign w:val="superscript"/>
+        </w:rPr>
+        <w:t>1</w:t>
+      </w:r>
+      <w:r>
+        <w:t>, Bayu Nugraha</w:t>
+      </w:r>
+      <w:r>
+        <w:rPr>
+          <w:vertAlign w:val="superscript"/>
+        </w:rPr>
+        <w:t>2</w:t>
+      </w:r>
+      <w:r>
+        <w:t>, Agus Byna</w:t>
+      </w:r>
+      <w:r>
+        <w:rPr>
+          <w:vertAlign w:val="superscript"/>
+        </w:rPr>
+        <w:t>3</w:t>
+      </w:r>
+    </w:p>
+    <w:p>
+      <w:pPr>
+        <w:pStyle w:val="ENGABSTRAK"/>
+        <w:ind w:left="1134" w:right="567"/>
+      </w:pPr>
+      <w:r>
+        <w:rPr>
+          <w:vertAlign w:val="superscript"/>
+        </w:rPr>
+        <w:t>1</w:t>
+      </w:r>
+      <w:r>
+        <w:t>Bachelor's Degree Program in Information Technology, Faculty of Science and Technology</w:t>
+      </w:r>
+    </w:p>
+    <w:p>
+      <w:pPr>
+        <w:pStyle w:val="ENGABSTRAK"/>
+        <w:ind w:left="1134" w:right="567"/>
+      </w:pPr>
+      <w:r>
+        <w:rPr>
+          <w:vertAlign w:val="superscript"/>
+        </w:rPr>
+        <w:t>2,3</w:t>
+      </w:r>
+      <w:r>
+        <w:t>Bachelor's Degree Program in Information Systems, Faculty of Science and Technology</w:t>
+      </w:r>
+    </w:p>
+    <w:p>
+      <w:pPr>
+        <w:pStyle w:val="ENGABSTRAK"/>
+        <w:ind w:left="1134" w:right="567"/>
+      </w:pPr>
+      <w:r>
+        <w:t>Sari Mulia University</w:t>
+      </w:r>
+    </w:p>
+    <w:p>
+      <w:pPr>
+        <w:pStyle w:val="ENGABSTRAK"/>
+        <w:ind w:left="1134" w:right="567"/>
+      </w:pPr>
+      <w:r>
+        <w:t>Banjarmasin, South Kalimantan, Indonesia</w:t>
+      </w:r>
+    </w:p>
+    <w:p>
+      <w:pPr>
+        <w:pStyle w:val="ENGABSTRAK"/>
+        <w:ind w:left="1134" w:right="567"/>
+      </w:pPr>
+      <w:r>
+        <w:rPr>
+          <w:vertAlign w:val="superscript"/>
+        </w:rPr>
+        <w:t>1</w:t>
+      </w:r>
+      <w:r>
+        <w:t>Email: hadirusadi97@gmail.com, Phone: 0852-1001-3995</w:t>
+      </w:r>
+    </w:p>
+    <w:p>
+      <w:pPr>
+        <w:pStyle w:val="Heading1"/>
+        <w:numPr>
+          <w:ilvl w:val="0"/>
+          <w:numId w:val="0"/>
+        </w:numPr>
+        <w:spacing w:after="0"/>
+        <w:ind w:left="1134" w:right="567"/>
+        <w:jc w:val="left"/>
+        <w:rPr>
+          <w:color w:val="FFFFFF" w:themeColor="background1"/>
+        </w:rPr>
+      </w:pPr>
+      <w:bookmarkStart w:id="1" w:name="_Toc142211631"/>
+      <w:r>
+        <w:rPr>
+          <w:color w:val="FFFFFF" w:themeColor="background1"/>
+        </w:rPr>
+        <w:t>ABSTRACT</w:t>
+      </w:r>
+      <w:bookmarkEnd w:id="1"/>
+    </w:p>
+    <w:p>
+      <w:pPr>
+        <w:spacing w:after="120" w:line="240" w:lineRule="auto"/>
+        <w:ind w:right="567"/>
         <w:jc w:val="center"/>
         <w:rPr>
           <w:rFonts w:ascii="Times New Roman" w:hAnsi="Times New Roman" w:cs="Times New Roman"/>
           <w:b/>
-          <w:bCs/>
-          <w:sz w:val="24"/>
-          <w:szCs w:val="24"/>
-        </w:rPr>
-      </w:pPr>
-      <w:r>
-        <w:rPr>
-          <w:rFonts w:ascii="Times New Roman" w:hAnsi="Times New Roman" w:cs="Times New Roman"/>
-          <w:b/>
-          <w:bCs/>
-          <w:sz w:val="24"/>
-          <w:szCs w:val="24"/>
-        </w:rPr>
-        <w:t>ABSTRAK</w:t>
-      </w:r>
-    </w:p>
-    <w:p>
-      <w:pPr>
-        <w:tabs>
-          <w:tab w:val="left" w:pos="9923"/>
-        </w:tabs>
+          <w:i/>
+          <w:sz w:val="24"/>
+          <w:szCs w:val="24"/>
+        </w:rPr>
+      </w:pPr>
+      <w:r>
+        <w:rPr>
+          <w:rFonts w:ascii="Times New Roman" w:hAnsi="Times New Roman" w:cs="Times New Roman"/>
+          <w:b/>
+          <w:i/>
+          <w:sz w:val="24"/>
+          <w:szCs w:val="24"/>
+        </w:rPr>
+        <w:t>Abstract</w:t>
+      </w:r>
+    </w:p>
+    <w:p>
+      <w:pPr>
+        <w:pStyle w:val="iniabseng"/>
+        <w:ind w:left="1134" w:right="567"/>
+      </w:pPr>
+      <w:r>
+        <w:t xml:space="preserve">This research aims to develop a "Document Archive Management Information System using the </w:t>
+      </w:r>
+      <w:r>
+        <w:t>CodeIgniter Framework</w:t>
+      </w:r>
+      <w:r>
+        <w:t>" for the Local Revenue Agency of Tabalong Regency. As an essential government institution managing local revenue, the agency faces challenges in handling incoming and outgoing document archives. Currently, they rely on a manual system for recording, storing, and retrieving documents, which is susceptible to human errors and limited accessibility.</w:t>
+      </w:r>
+    </w:p>
+    <w:p>
+      <w:pPr>
+        <w:pStyle w:val="iniabseng"/>
+        <w:ind w:left="1134" w:right="567"/>
+      </w:pPr>
+      <w:r>
+        <w:t xml:space="preserve">The research implements </w:t>
+      </w:r>
+      <w:r>
+        <w:t xml:space="preserve">CodeIgniter </w:t>
+      </w:r>
+      <w:r>
+        <w:t xml:space="preserve">as the web application development </w:t>
+      </w:r>
+      <w:r>
+        <w:t>Framework</w:t>
+      </w:r>
+      <w:r>
+        <w:t xml:space="preserve"> to build a well-structured information system. Effective document archive management approaches, including </w:t>
+      </w:r>
+      <w:r>
+        <w:t xml:space="preserve">Class </w:t>
+      </w:r>
+      <w:r>
+        <w:t>ification, indexing, retention, and disposal, are integrated into the system. Additionally, the system incorporates the MVC (Model-View-Controller) design pattern to separate views, business logic, and data management, as well as support efficient database management.</w:t>
+      </w:r>
+    </w:p>
+    <w:p>
+      <w:pPr>
+        <w:pStyle w:val="iniabseng"/>
+        <w:ind w:left="1134" w:right="567"/>
+      </w:pPr>
+      <w:r>
+        <w:t>The expected outcomes of this study are to address the limitations of the manual system and enhance the efficiency of document archive management. The Local Revenue Agency of Tabalong will be able to preserve the integrity, availability, and security of crucial document archives, ensuring smooth operations and responsibilities fulfillment.</w:t>
+      </w:r>
+    </w:p>
+    <w:p>
+      <w:pPr>
+        <w:pStyle w:val="iniabseng"/>
+        <w:ind w:left="1134" w:right="567"/>
+      </w:pPr>
+      <w:r>
+        <w:t>The research adopts a computer-based system development methodology, including requirement analysis, system design, implementation, and evaluation. Data is collected through interviews, observations, and literature review. Functional testing and user feedback from the Local Revenue Agency will evaluate the system's performance and effectiveness.</w:t>
+      </w:r>
+    </w:p>
+    <w:p>
+      <w:pPr>
+        <w:pStyle w:val="iniabseng"/>
+        <w:ind w:left="1134" w:right="567"/>
+      </w:pPr>
+      <w:r>
+        <w:t>The developed document archive management information system is expected to offer an effective solution to overcome the challenges faced by the Local Revenue Agency of Tabalong Regency, enhancing transparency, efficiency, and accuracy in government tasks.</w:t>
+      </w:r>
+    </w:p>
+    <w:p>
+      <w:pPr>
         <w:spacing w:after="120" w:line="240" w:lineRule="auto"/>
-        <w:ind w:left="0" w:right="68"/>
-        <w:jc w:val="center"/>
-        <w:rPr>
-          <w:rFonts w:ascii="Times New Roman" w:hAnsi="Times New Roman" w:cs="Times New Roman"/>
-          <w:b/>
-          <w:bCs/>
-          <w:sz w:val="4"/>
-          <w:szCs w:val="24"/>
-        </w:rPr>
-      </w:pPr>
-    </w:p>
-    <w:p>
-      <w:pPr>
-        <w:tabs>
-          <w:tab w:val="left" w:pos="9923"/>
-        </w:tabs>
+        <w:ind w:right="567"/>
+        <w:jc w:val="both"/>
+        <w:rPr>
+          <w:rFonts w:cs="Times New Roman"/>
+          <w:i/>
+          <w:szCs w:val="24"/>
+        </w:rPr>
+      </w:pPr>
+    </w:p>
+    <w:p>
+      <w:pPr>
         <w:spacing w:line="240" w:lineRule="auto"/>
-        <w:ind w:left="0" w:right="68"/>
-        <w:jc w:val="both"/>
-        <w:rPr>
-          <w:rFonts w:ascii="Times New Roman" w:hAnsi="Times New Roman" w:cs="Times New Roman"/>
-          <w:sz w:val="24"/>
-          <w:szCs w:val="24"/>
-        </w:rPr>
-      </w:pPr>
-      <w:r>
-        <w:rPr>
-          <w:rFonts w:ascii="Times New Roman" w:hAnsi="Times New Roman" w:cs="Times New Roman"/>
-          <w:b/>
-          <w:sz w:val="24"/>
-          <w:szCs w:val="24"/>
-        </w:rPr>
-        <w:t>Latar Belakang:</w:t>
-      </w:r>
-      <w:r>
-        <w:rPr>
-          <w:rFonts w:ascii="Times New Roman" w:hAnsi="Times New Roman" w:cs="Times New Roman"/>
-          <w:sz w:val="24"/>
-          <w:szCs w:val="24"/>
-        </w:rPr>
-        <w:t xml:space="preserve"> Perkembangan ilmu pengetahuan dan teknologi, terutama dalam bidang informasi, memberikan dampak yang signifikan pada proses komunikasi dan pengelolaan surat-menyurat di organisasi. Namun, penerapan teknologi informasi dalam pengarsipan surat-menyurat di pemerintahan daerah masih terbatas, termasuk di Badan Pendapatan Daerah Kabupaten Tabalong. Sistem pengarsipan surat yang masih konvensional menggunakan buku agenda menyebabkan rendahnya efisiensi dan kesulitan dalam pencarian surat.</w:t>
-      </w:r>
-    </w:p>
-    <w:p>
-      <w:pPr>
-        <w:tabs>
-          <w:tab w:val="left" w:pos="9923"/>
-        </w:tabs>
-        <w:spacing w:line="240" w:lineRule="auto"/>
-        <w:ind w:left="0" w:right="68"/>
-        <w:jc w:val="both"/>
-        <w:rPr>
-          <w:rFonts w:ascii="Times New Roman" w:hAnsi="Times New Roman" w:cs="Times New Roman"/>
-          <w:sz w:val="24"/>
-          <w:szCs w:val="24"/>
-        </w:rPr>
-      </w:pPr>
-      <w:r>
-        <w:rPr>
-          <w:rFonts w:ascii="Times New Roman" w:hAnsi="Times New Roman" w:cs="Times New Roman"/>
-          <w:b/>
-          <w:sz w:val="24"/>
-          <w:szCs w:val="24"/>
-        </w:rPr>
-        <w:t>Tujuan:</w:t>
-      </w:r>
-      <w:r>
-        <w:rPr>
-          <w:rFonts w:ascii="Times New Roman" w:hAnsi="Times New Roman" w:cs="Times New Roman"/>
-          <w:sz w:val="24"/>
-          <w:szCs w:val="24"/>
-        </w:rPr>
-        <w:t xml:space="preserve"> Penelitian ini bertujuan untuk menyelesaikan permasalahan dalam sistem pengarsipan surat yang masih </w:t>
-      </w:r>
-      <w:r>
-        <w:rPr>
-          <w:rFonts w:ascii="Times New Roman" w:hAnsi="Times New Roman" w:cs="Times New Roman"/>
-          <w:color w:val="000000"/>
-        </w:rPr>
-        <w:t xml:space="preserve">konvensional </w:t>
-      </w:r>
-      <w:r>
-        <w:rPr>
-          <w:rFonts w:ascii="Times New Roman" w:hAnsi="Times New Roman" w:cs="Times New Roman"/>
-          <w:sz w:val="24"/>
-          <w:szCs w:val="24"/>
-        </w:rPr>
-        <w:t xml:space="preserve">dalam merekam surat, mencari surat, dan </w:t>
-      </w:r>
-      <w:r>
-        <w:rPr>
-          <w:rFonts w:ascii="Times New Roman" w:hAnsi="Times New Roman" w:cs="Times New Roman"/>
-          <w:color w:val="000000"/>
-        </w:rPr>
-        <w:t xml:space="preserve">disposisi </w:t>
-      </w:r>
-      <w:r>
-        <w:rPr>
-          <w:rFonts w:ascii="Times New Roman" w:hAnsi="Times New Roman" w:cs="Times New Roman"/>
-          <w:sz w:val="24"/>
-          <w:szCs w:val="24"/>
-        </w:rPr>
-        <w:t>surat pada instansi Pemerintahan Daerah yaitu Badan Pendapatan Kabupaten Tabalong.</w:t>
-      </w:r>
-    </w:p>
-    <w:p>
-      <w:pPr>
-        <w:tabs>
-          <w:tab w:val="left" w:pos="9923"/>
-        </w:tabs>
-        <w:spacing w:line="240" w:lineRule="auto"/>
-        <w:ind w:left="0" w:right="68"/>
-        <w:jc w:val="both"/>
-        <w:rPr>
-          <w:rFonts w:ascii="Times New Roman" w:hAnsi="Times New Roman" w:cs="Times New Roman"/>
-          <w:sz w:val="24"/>
-          <w:szCs w:val="24"/>
-        </w:rPr>
-      </w:pPr>
-      <w:r>
-        <w:rPr>
-          <w:rFonts w:ascii="Times New Roman" w:hAnsi="Times New Roman" w:cs="Times New Roman"/>
-          <w:b/>
-          <w:sz w:val="24"/>
-          <w:szCs w:val="24"/>
-        </w:rPr>
-        <w:t>Metode:</w:t>
-      </w:r>
-      <w:r>
-        <w:rPr>
-          <w:rFonts w:ascii="Times New Roman" w:hAnsi="Times New Roman" w:cs="Times New Roman"/>
-          <w:sz w:val="24"/>
-          <w:szCs w:val="24"/>
-        </w:rPr>
-        <w:t xml:space="preserve"> Penelitian ini menggunakan metode pengumpulan data dengan wawancara, observasi dan studi pustaka serta dalam pengembangan aplikasi menggunakan metode </w:t>
-      </w:r>
-      <w:r>
-        <w:rPr>
-          <w:rFonts w:ascii="Times New Roman" w:hAnsi="Times New Roman" w:cs="Times New Roman"/>
-          <w:i/>
-          <w:sz w:val="24"/>
-          <w:szCs w:val="24"/>
-        </w:rPr>
-        <w:t>waterfall</w:t>
-      </w:r>
-      <w:r>
-        <w:rPr>
-          <w:rFonts w:ascii="Times New Roman" w:hAnsi="Times New Roman" w:cs="Times New Roman"/>
-          <w:sz w:val="24"/>
-          <w:szCs w:val="24"/>
-        </w:rPr>
-        <w:t>.</w:t>
-      </w:r>
-    </w:p>
-    <w:p>
-      <w:pPr>
-        <w:tabs>
-          <w:tab w:val="left" w:pos="9923"/>
-        </w:tabs>
-        <w:spacing w:line="240" w:lineRule="auto"/>
-        <w:ind w:left="0" w:right="68"/>
-        <w:jc w:val="both"/>
-        <w:rPr>
-          <w:rFonts w:ascii="Times New Roman" w:hAnsi="Times New Roman" w:cs="Times New Roman"/>
-          <w:sz w:val="24"/>
-          <w:szCs w:val="24"/>
-        </w:rPr>
-      </w:pPr>
-      <w:r>
-        <w:rPr>
-          <w:rFonts w:ascii="Times New Roman" w:hAnsi="Times New Roman" w:cs="Times New Roman"/>
-          <w:b/>
-          <w:sz w:val="24"/>
-          <w:szCs w:val="24"/>
-        </w:rPr>
-        <w:t>Hasil:</w:t>
-      </w:r>
-      <w:r>
-        <w:rPr>
-          <w:rFonts w:ascii="Times New Roman" w:hAnsi="Times New Roman" w:cs="Times New Roman"/>
-          <w:sz w:val="24"/>
-          <w:szCs w:val="24"/>
-        </w:rPr>
-        <w:t xml:space="preserve"> Penelitian ini menghasilkan sebuah aplikasi bernama SIMAS dengan berbasis web yang dapat merekam dan mencari </w:t>
-      </w:r>
-      <w:r>
-        <w:rPr>
-          <w:rFonts w:ascii="Times New Roman" w:hAnsi="Times New Roman" w:cs="Times New Roman"/>
-          <w:color w:val="000000"/>
-        </w:rPr>
-        <w:t xml:space="preserve">informasi </w:t>
-      </w:r>
-      <w:r>
-        <w:rPr>
-          <w:rFonts w:ascii="Times New Roman" w:hAnsi="Times New Roman" w:cs="Times New Roman"/>
-          <w:sz w:val="24"/>
-          <w:szCs w:val="24"/>
-        </w:rPr>
-        <w:t xml:space="preserve">surat masuk dan keluar serta dapat mencetak lembar disposisi oleh pimpinan dengan hasil pengujian “BERHASIL” semua. </w:t>
-      </w:r>
-    </w:p>
-    <w:p>
-      <w:pPr>
-        <w:tabs>
-          <w:tab w:val="left" w:pos="9923"/>
-        </w:tabs>
-        <w:spacing w:line="240" w:lineRule="auto"/>
-        <w:ind w:left="0" w:right="68"/>
-        <w:jc w:val="both"/>
-        <w:rPr>
-          <w:rFonts w:ascii="Times New Roman" w:hAnsi="Times New Roman" w:cs="Times New Roman"/>
-          <w:sz w:val="24"/>
-          <w:szCs w:val="24"/>
-        </w:rPr>
-      </w:pPr>
-      <w:r>
-        <w:rPr>
-          <w:rFonts w:ascii="Times New Roman" w:hAnsi="Times New Roman" w:cs="Times New Roman"/>
-          <w:b/>
-          <w:sz w:val="24"/>
-          <w:szCs w:val="24"/>
-        </w:rPr>
-        <w:t>Kesimpulan:</w:t>
-      </w:r>
-      <w:r>
-        <w:rPr>
-          <w:rFonts w:ascii="Times New Roman" w:hAnsi="Times New Roman" w:cs="Times New Roman"/>
-          <w:sz w:val="24"/>
-          <w:szCs w:val="24"/>
-        </w:rPr>
-        <w:t xml:space="preserve"> Kesimpulan dari penelitian adalah dengan adanya aplikasi SIMAS dalam merekam, mencari, dan cetak lembar disposisi dapat menyelesaikan permasalahan dalam sistem pengarsipan surat yang masih konvensional pada instansi pemerintahan daerah yaitu badan pendapatan daerah kabupaten tabalong.</w:t>
-      </w:r>
-    </w:p>
-    <w:p>
-      <w:pPr>
-        <w:tabs>
-          <w:tab w:val="left" w:pos="9923"/>
-        </w:tabs>
-        <w:spacing w:after="120" w:line="240" w:lineRule="auto"/>
-        <w:ind w:left="0" w:right="68"/>
-        <w:jc w:val="both"/>
-        <w:rPr>
-          <w:rFonts w:ascii="Times New Roman" w:hAnsi="Times New Roman" w:cs="Times New Roman"/>
-          <w:sz w:val="24"/>
-          <w:szCs w:val="24"/>
-        </w:rPr>
-      </w:pPr>
-    </w:p>
-    <w:p>
-      <w:pPr>
-        <w:tabs>
-          <w:tab w:val="left" w:pos="9923"/>
-        </w:tabs>
-        <w:spacing w:after="120" w:line="240" w:lineRule="auto"/>
-        <w:ind w:left="0" w:right="68"/>
-        <w:jc w:val="both"/>
-        <w:rPr>
-          <w:rFonts w:ascii="Times New Roman" w:hAnsi="Times New Roman" w:cs="Times New Roman"/>
-          <w:sz w:val="24"/>
-          <w:szCs w:val="24"/>
-        </w:rPr>
-      </w:pPr>
-      <w:r>
-        <w:rPr>
-          <w:rFonts w:ascii="Times New Roman" w:hAnsi="Times New Roman" w:cs="Times New Roman"/>
-          <w:b/>
-          <w:sz w:val="24"/>
-          <w:szCs w:val="24"/>
-        </w:rPr>
-        <w:t>Kata Kunci</w:t>
-      </w:r>
-      <w:r>
-        <w:rPr>
-          <w:rFonts w:ascii="Times New Roman" w:hAnsi="Times New Roman" w:cs="Times New Roman"/>
-          <w:sz w:val="24"/>
-          <w:szCs w:val="24"/>
-        </w:rPr>
-        <w:t>: SIMAS, sistem informasi, manajemen arsip surat, efisiensi, pengarsipan, Badan Pendapatan Daerah, pemerintahan daerah, teknologi informasi</w:t>
-      </w:r>
-    </w:p>
-    <w:p>
-      <w:pPr>
-        <w:spacing w:line="240" w:lineRule="auto"/>
-        <w:ind w:left="0" w:right="70"/>
-        <w:jc w:val="center"/>
-        <w:rPr>
-          <w:rFonts w:ascii="Times New Roman" w:hAnsi="Times New Roman" w:cs="Times New Roman"/>
-          <w:b/>
-          <w:i/>
-          <w:sz w:val="24"/>
-          <w:szCs w:val="24"/>
-        </w:rPr>
-      </w:pPr>
-      <w:r>
-        <w:rPr>
-          <w:rFonts w:ascii="Times New Roman" w:hAnsi="Times New Roman" w:cs="Times New Roman"/>
-          <w:b/>
-          <w:sz w:val="24"/>
-          <w:szCs w:val="24"/>
-        </w:rPr>
-        <w:br w:type="page"/>
-      </w:r>
-      <w:r>
-        <w:rPr>
-          <w:rFonts w:ascii="Times New Roman" w:hAnsi="Times New Roman" w:cs="Times New Roman"/>
-          <w:b/>
-          <w:i/>
-          <w:sz w:val="24"/>
-          <w:szCs w:val="24"/>
-        </w:rPr>
-        <w:lastRenderedPageBreak/>
-        <w:t>DOCUMEN</w:t>
-      </w:r>
-      <w:r>
-        <w:rPr>
-          <w:rFonts w:ascii="Times New Roman" w:hAnsi="Times New Roman" w:cs="Times New Roman"/>
-          <w:b/>
-          <w:i/>
-          <w:sz w:val="24"/>
-          <w:szCs w:val="24"/>
-        </w:rPr>
-        <w:t>T MANAGEMENT INFORMATION</w:t>
-      </w:r>
-    </w:p>
-    <w:p>
-      <w:pPr>
-        <w:spacing w:line="240" w:lineRule="auto"/>
-        <w:ind w:left="0" w:right="70"/>
-        <w:jc w:val="center"/>
-        <w:rPr>
-          <w:rFonts w:ascii="Times New Roman" w:hAnsi="Times New Roman" w:cs="Times New Roman"/>
-          <w:b/>
-          <w:i/>
-          <w:sz w:val="24"/>
-          <w:szCs w:val="24"/>
-        </w:rPr>
-      </w:pPr>
-      <w:r>
-        <w:rPr>
-          <w:rFonts w:ascii="Times New Roman" w:hAnsi="Times New Roman" w:cs="Times New Roman"/>
-          <w:b/>
-          <w:i/>
-          <w:sz w:val="24"/>
-          <w:szCs w:val="24"/>
-        </w:rPr>
-        <w:t>SYSTEM</w:t>
-      </w:r>
-      <w:r>
-        <w:rPr>
-          <w:rFonts w:ascii="Times New Roman" w:hAnsi="Times New Roman" w:cs="Times New Roman"/>
-          <w:b/>
-          <w:i/>
-          <w:sz w:val="24"/>
-          <w:szCs w:val="24"/>
-        </w:rPr>
-        <w:t xml:space="preserve">USING CODEIGNITER FRAMEWORK </w:t>
-      </w:r>
-      <w:r>
-        <w:rPr>
-          <w:rFonts w:ascii="Times New Roman" w:hAnsi="Times New Roman" w:cs="Times New Roman"/>
-          <w:b/>
-          <w:i/>
-          <w:sz w:val="24"/>
-          <w:szCs w:val="24"/>
-        </w:rPr>
-        <w:t>AT</w:t>
-      </w:r>
-    </w:p>
-    <w:p>
-      <w:pPr>
-        <w:spacing w:line="240" w:lineRule="auto"/>
-        <w:ind w:left="0" w:right="70"/>
-        <w:jc w:val="center"/>
-        <w:rPr>
-          <w:rFonts w:ascii="Times New Roman" w:hAnsi="Times New Roman" w:cs="Times New Roman"/>
-          <w:b/>
-          <w:i/>
-          <w:sz w:val="24"/>
-          <w:szCs w:val="24"/>
-        </w:rPr>
-      </w:pPr>
-      <w:r>
-        <w:rPr>
-          <w:rFonts w:ascii="Times New Roman" w:hAnsi="Times New Roman" w:cs="Times New Roman"/>
-          <w:b/>
-          <w:i/>
-          <w:sz w:val="24"/>
-          <w:szCs w:val="24"/>
-        </w:rPr>
-        <w:t xml:space="preserve">THE </w:t>
-      </w:r>
-      <w:r>
-        <w:rPr>
-          <w:rFonts w:ascii="Times New Roman" w:hAnsi="Times New Roman" w:cs="Times New Roman"/>
-          <w:b/>
-          <w:i/>
-          <w:sz w:val="24"/>
-          <w:szCs w:val="24"/>
-        </w:rPr>
-        <w:t>TABALONG DISTRICT LOCAL REVENUE AGENCY</w:t>
-      </w:r>
-    </w:p>
-    <w:p>
-      <w:pPr>
-        <w:spacing w:line="240" w:lineRule="auto"/>
-        <w:ind w:left="0" w:right="70"/>
-        <w:jc w:val="both"/>
-        <w:rPr>
-          <w:rFonts w:ascii="Times New Roman" w:hAnsi="Times New Roman" w:cs="Times New Roman"/>
-          <w:i/>
-          <w:sz w:val="24"/>
-          <w:szCs w:val="24"/>
-        </w:rPr>
-      </w:pPr>
-    </w:p>
-    <w:p>
-      <w:pPr>
-        <w:spacing w:line="240" w:lineRule="auto"/>
-        <w:ind w:left="0" w:right="70"/>
-        <w:jc w:val="both"/>
-        <w:rPr>
-          <w:rFonts w:ascii="Times New Roman" w:hAnsi="Times New Roman" w:cs="Times New Roman"/>
-          <w:i/>
-          <w:sz w:val="24"/>
-          <w:szCs w:val="24"/>
-        </w:rPr>
-      </w:pPr>
-    </w:p>
-    <w:p>
-      <w:pPr>
-        <w:spacing w:after="120" w:line="240" w:lineRule="auto"/>
-        <w:ind w:left="0" w:right="70"/>
-        <w:jc w:val="center"/>
-        <w:rPr>
-          <w:rFonts w:ascii="Times New Roman" w:hAnsi="Times New Roman" w:cs="Times New Roman"/>
-          <w:i/>
-          <w:sz w:val="24"/>
-          <w:szCs w:val="24"/>
-        </w:rPr>
-      </w:pPr>
-      <w:r>
-        <w:rPr>
-          <w:rFonts w:ascii="Times New Roman" w:hAnsi="Times New Roman" w:cs="Times New Roman"/>
-          <w:i/>
-          <w:sz w:val="24"/>
-          <w:szCs w:val="24"/>
-          <w:vertAlign w:val="superscript"/>
-        </w:rPr>
-        <w:t>1*</w:t>
-      </w:r>
-      <w:r>
-        <w:rPr>
-          <w:rFonts w:ascii="Times New Roman" w:hAnsi="Times New Roman" w:cs="Times New Roman"/>
-          <w:i/>
-          <w:sz w:val="24"/>
-          <w:szCs w:val="24"/>
-        </w:rPr>
-        <w:t>Hadi Rusadi, Bayu Nugraha</w:t>
-      </w:r>
-      <w:r>
-        <w:rPr>
-          <w:rFonts w:ascii="Times New Roman" w:hAnsi="Times New Roman" w:cs="Times New Roman"/>
-          <w:i/>
-          <w:sz w:val="24"/>
-          <w:szCs w:val="24"/>
-          <w:vertAlign w:val="superscript"/>
-        </w:rPr>
-        <w:t>1</w:t>
-      </w:r>
-      <w:r>
-        <w:rPr>
-          <w:rFonts w:ascii="Times New Roman" w:hAnsi="Times New Roman" w:cs="Times New Roman"/>
-          <w:i/>
-          <w:sz w:val="24"/>
-          <w:szCs w:val="24"/>
-        </w:rPr>
-        <w:t>, Agus Byna</w:t>
-      </w:r>
-      <w:r>
-        <w:rPr>
-          <w:rFonts w:ascii="Times New Roman" w:hAnsi="Times New Roman" w:cs="Times New Roman"/>
-          <w:i/>
-          <w:sz w:val="24"/>
-          <w:szCs w:val="24"/>
-          <w:vertAlign w:val="superscript"/>
-        </w:rPr>
-        <w:t>2</w:t>
-      </w:r>
-    </w:p>
-    <w:p>
-      <w:pPr>
-        <w:spacing w:after="120" w:line="240" w:lineRule="auto"/>
-        <w:ind w:left="0" w:right="70"/>
-        <w:jc w:val="center"/>
-        <w:rPr>
-          <w:rFonts w:ascii="Times New Roman" w:hAnsi="Times New Roman" w:cs="Times New Roman"/>
-          <w:i/>
-          <w:sz w:val="24"/>
-          <w:szCs w:val="24"/>
-        </w:rPr>
-      </w:pPr>
-      <w:r>
-        <w:rPr>
-          <w:rFonts w:ascii="Times New Roman" w:hAnsi="Times New Roman" w:cs="Times New Roman"/>
-          <w:i/>
-          <w:sz w:val="24"/>
-          <w:szCs w:val="24"/>
-          <w:vertAlign w:val="superscript"/>
-        </w:rPr>
-        <w:t>1</w:t>
-      </w:r>
-      <w:r>
-        <w:rPr>
-          <w:rFonts w:ascii="Times New Roman" w:hAnsi="Times New Roman" w:cs="Times New Roman"/>
-          <w:i/>
-          <w:sz w:val="24"/>
-          <w:szCs w:val="24"/>
-        </w:rPr>
-        <w:t>Bachelor's Degree Program in Information Systems, Faculty of Science and Technology</w:t>
-      </w:r>
-    </w:p>
-    <w:p>
-      <w:pPr>
-        <w:spacing w:after="240" w:line="240" w:lineRule="auto"/>
-        <w:ind w:left="0" w:right="70"/>
-        <w:jc w:val="center"/>
-        <w:rPr>
-          <w:rFonts w:ascii="Times New Roman" w:hAnsi="Times New Roman" w:cs="Times New Roman"/>
-          <w:i/>
-          <w:sz w:val="24"/>
-          <w:szCs w:val="24"/>
-        </w:rPr>
-      </w:pPr>
-      <w:r>
-        <w:rPr>
-          <w:rFonts w:ascii="Times New Roman" w:hAnsi="Times New Roman" w:cs="Times New Roman"/>
-          <w:i/>
-          <w:sz w:val="24"/>
-          <w:szCs w:val="24"/>
-          <w:vertAlign w:val="superscript"/>
-        </w:rPr>
-        <w:t>2</w:t>
-      </w:r>
-      <w:r>
-        <w:rPr>
-          <w:rFonts w:ascii="Times New Roman" w:hAnsi="Times New Roman" w:cs="Times New Roman"/>
-          <w:i/>
-          <w:sz w:val="24"/>
-          <w:szCs w:val="24"/>
-        </w:rPr>
-        <w:t>Bachelor's Degree Program in Information Systems, Faculty of Science and Technology</w:t>
-      </w:r>
-    </w:p>
-    <w:p>
-      <w:pPr>
-        <w:spacing w:after="240" w:line="240" w:lineRule="auto"/>
-        <w:ind w:left="0" w:right="70"/>
-        <w:jc w:val="center"/>
-        <w:rPr>
-          <w:rFonts w:ascii="Times New Roman" w:hAnsi="Times New Roman" w:cs="Times New Roman"/>
-          <w:i/>
-          <w:sz w:val="6"/>
-          <w:szCs w:val="24"/>
-        </w:rPr>
-      </w:pPr>
-    </w:p>
-    <w:p>
-      <w:pPr>
-        <w:spacing w:after="120" w:line="240" w:lineRule="auto"/>
-        <w:ind w:left="0" w:right="70"/>
-        <w:jc w:val="center"/>
-        <w:rPr>
-          <w:rFonts w:ascii="Times New Roman" w:hAnsi="Times New Roman" w:cs="Times New Roman"/>
-          <w:i/>
-          <w:sz w:val="24"/>
-          <w:szCs w:val="24"/>
-        </w:rPr>
-      </w:pPr>
-      <w:r>
-        <w:rPr>
-          <w:rFonts w:ascii="Times New Roman" w:hAnsi="Times New Roman" w:cs="Times New Roman"/>
-          <w:i/>
-          <w:sz w:val="24"/>
-          <w:szCs w:val="24"/>
-        </w:rPr>
-        <w:t>Sari Mulia University</w:t>
-      </w:r>
-    </w:p>
-    <w:p>
-      <w:pPr>
-        <w:spacing w:after="120" w:line="240" w:lineRule="auto"/>
-        <w:ind w:left="0" w:right="70"/>
-        <w:jc w:val="center"/>
-        <w:rPr>
-          <w:rFonts w:ascii="Times New Roman" w:hAnsi="Times New Roman" w:cs="Times New Roman"/>
-          <w:i/>
-          <w:sz w:val="24"/>
-          <w:szCs w:val="24"/>
-        </w:rPr>
-      </w:pPr>
-      <w:r>
-        <w:rPr>
-          <w:rFonts w:ascii="Times New Roman" w:hAnsi="Times New Roman" w:cs="Times New Roman"/>
-          <w:i/>
-          <w:sz w:val="24"/>
-          <w:szCs w:val="24"/>
-        </w:rPr>
-        <w:t>Banjarmasin, South Kalimantan, Indonesia</w:t>
-      </w:r>
-    </w:p>
-    <w:p>
-      <w:pPr>
-        <w:spacing w:after="120" w:line="240" w:lineRule="auto"/>
-        <w:ind w:left="0" w:right="70"/>
-        <w:jc w:val="center"/>
-        <w:rPr>
-          <w:rFonts w:ascii="Times New Roman" w:hAnsi="Times New Roman" w:cs="Times New Roman"/>
-          <w:i/>
-          <w:sz w:val="24"/>
-          <w:szCs w:val="24"/>
-        </w:rPr>
-      </w:pPr>
-      <w:r>
-        <w:rPr>
-          <w:rFonts w:ascii="Times New Roman" w:hAnsi="Times New Roman" w:cs="Times New Roman"/>
-          <w:i/>
-          <w:sz w:val="24"/>
-          <w:szCs w:val="24"/>
-          <w:vertAlign w:val="superscript"/>
-        </w:rPr>
-        <w:t>*</w:t>
-      </w:r>
-      <w:r>
-        <w:rPr>
-          <w:rFonts w:ascii="Times New Roman" w:hAnsi="Times New Roman" w:cs="Times New Roman"/>
-          <w:i/>
-          <w:sz w:val="24"/>
-          <w:szCs w:val="24"/>
-        </w:rPr>
-        <w:t>Email: hadirusadi97@gmail.com, Phone: 0852-1001-3995</w:t>
-      </w:r>
-    </w:p>
-    <w:p>
-      <w:pPr>
-        <w:spacing w:line="240" w:lineRule="auto"/>
-        <w:ind w:left="0" w:right="70"/>
-        <w:jc w:val="both"/>
-        <w:rPr>
-          <w:rFonts w:ascii="Times New Roman" w:hAnsi="Times New Roman" w:cs="Times New Roman"/>
-          <w:i/>
-          <w:sz w:val="24"/>
-          <w:szCs w:val="24"/>
-        </w:rPr>
-      </w:pPr>
-    </w:p>
-    <w:p>
-      <w:pPr>
-        <w:spacing w:after="240" w:line="240" w:lineRule="atLeast"/>
-        <w:ind w:left="0" w:right="68"/>
-        <w:jc w:val="center"/>
-        <w:rPr>
-          <w:rFonts w:ascii="Times New Roman" w:hAnsi="Times New Roman" w:cs="Times New Roman"/>
-          <w:b/>
-          <w:i/>
-          <w:sz w:val="24"/>
-          <w:szCs w:val="24"/>
-        </w:rPr>
-      </w:pPr>
-      <w:r>
-        <w:rPr>
-          <w:rFonts w:ascii="Times New Roman" w:hAnsi="Times New Roman" w:cs="Times New Roman"/>
-          <w:b/>
-          <w:i/>
-          <w:sz w:val="24"/>
-          <w:szCs w:val="24"/>
-        </w:rPr>
-        <w:t>ABSTRACT</w:t>
-      </w:r>
-    </w:p>
-    <w:p>
-      <w:pPr>
-        <w:spacing w:line="240" w:lineRule="auto"/>
-        <w:ind w:left="0" w:right="68"/>
-        <w:jc w:val="both"/>
-        <w:rPr>
-          <w:rFonts w:ascii="Times New Roman" w:hAnsi="Times New Roman" w:cs="Times New Roman"/>
-          <w:i/>
-          <w:sz w:val="24"/>
-          <w:szCs w:val="24"/>
-        </w:rPr>
-      </w:pPr>
-      <w:r>
-        <w:rPr>
-          <w:rFonts w:ascii="Times New Roman" w:hAnsi="Times New Roman" w:cs="Times New Roman"/>
-          <w:b/>
-          <w:i/>
-          <w:sz w:val="24"/>
-          <w:szCs w:val="24"/>
-        </w:rPr>
-        <w:t>Background</w:t>
-      </w:r>
-      <w:r>
-        <w:rPr>
-          <w:rFonts w:ascii="Times New Roman" w:hAnsi="Times New Roman" w:cs="Times New Roman"/>
-          <w:i/>
-          <w:sz w:val="24"/>
-          <w:szCs w:val="24"/>
-        </w:rPr>
-        <w:t>: The advancements in science and technology, particularly in the field of information, have had a significant impact on communication processes and document management within organizations. However, the implementation of information technology in document archiving within local government institutions is still limited, including at the Tabalong District Local Revenue Agency. The conventional document archiving system using agenda books results in low efficiency and difficulties in retrieving documents.</w:t>
-      </w:r>
-    </w:p>
-    <w:p>
-      <w:pPr>
-        <w:spacing w:line="240" w:lineRule="auto"/>
-        <w:ind w:left="0" w:right="68"/>
-        <w:jc w:val="both"/>
-        <w:rPr>
-          <w:rFonts w:ascii="Times New Roman" w:hAnsi="Times New Roman" w:cs="Times New Roman"/>
-          <w:i/>
-          <w:sz w:val="24"/>
-          <w:szCs w:val="24"/>
-        </w:rPr>
-      </w:pPr>
-      <w:r>
-        <w:rPr>
-          <w:rFonts w:ascii="Times New Roman" w:hAnsi="Times New Roman" w:cs="Times New Roman"/>
-          <w:b/>
-          <w:i/>
-          <w:sz w:val="24"/>
-          <w:szCs w:val="24"/>
-        </w:rPr>
-        <w:t>Objective</w:t>
-      </w:r>
-      <w:r>
-        <w:rPr>
-          <w:rFonts w:ascii="Times New Roman" w:hAnsi="Times New Roman" w:cs="Times New Roman"/>
-          <w:i/>
-          <w:sz w:val="24"/>
-          <w:szCs w:val="24"/>
-        </w:rPr>
-        <w:t>: This research aims to address the issues related to the conventional document archiving system, specifically in recording, searching, and managing document disposition at the Tabalong District Local Revenue Agency.</w:t>
-      </w:r>
-    </w:p>
-    <w:p>
-      <w:pPr>
-        <w:spacing w:line="240" w:lineRule="auto"/>
-        <w:ind w:left="0" w:right="68"/>
-        <w:jc w:val="both"/>
-        <w:rPr>
-          <w:rFonts w:ascii="Times New Roman" w:hAnsi="Times New Roman" w:cs="Times New Roman"/>
-          <w:i/>
-          <w:sz w:val="24"/>
-          <w:szCs w:val="24"/>
-        </w:rPr>
-      </w:pPr>
-      <w:r>
-        <w:rPr>
-          <w:rFonts w:ascii="Times New Roman" w:hAnsi="Times New Roman" w:cs="Times New Roman"/>
-          <w:b/>
-          <w:i/>
-          <w:sz w:val="24"/>
-          <w:szCs w:val="24"/>
-        </w:rPr>
-        <w:t>Method</w:t>
-      </w:r>
-      <w:r>
-        <w:rPr>
-          <w:rFonts w:ascii="Times New Roman" w:hAnsi="Times New Roman" w:cs="Times New Roman"/>
-          <w:i/>
-          <w:sz w:val="24"/>
-          <w:szCs w:val="24"/>
-        </w:rPr>
-        <w:t>: This research employs data collection methods such as interviews, observations, and literature review, as well as the waterfall method in application development.</w:t>
-      </w:r>
-    </w:p>
-    <w:p>
-      <w:pPr>
-        <w:spacing w:line="240" w:lineRule="auto"/>
-        <w:ind w:left="0" w:right="68"/>
-        <w:jc w:val="both"/>
-        <w:rPr>
-          <w:rFonts w:ascii="Times New Roman" w:hAnsi="Times New Roman" w:cs="Times New Roman"/>
-          <w:i/>
-          <w:sz w:val="24"/>
-          <w:szCs w:val="24"/>
-        </w:rPr>
-      </w:pPr>
-      <w:r>
-        <w:rPr>
-          <w:rFonts w:ascii="Times New Roman" w:hAnsi="Times New Roman" w:cs="Times New Roman"/>
-          <w:i/>
-          <w:sz w:val="24"/>
-          <w:szCs w:val="24"/>
-        </w:rPr>
-        <w:t>Results: The research produces a web-based application called SIMAS, which successfully records and retrieves information on incoming and outgoing documents, as well as generates disposition sheets for management.</w:t>
-      </w:r>
-    </w:p>
-    <w:p>
-      <w:pPr>
-        <w:spacing w:line="240" w:lineRule="auto"/>
-        <w:ind w:left="0" w:right="68"/>
-        <w:jc w:val="both"/>
-        <w:rPr>
-          <w:rFonts w:ascii="Times New Roman" w:hAnsi="Times New Roman" w:cs="Times New Roman"/>
-          <w:i/>
-          <w:sz w:val="24"/>
-          <w:szCs w:val="24"/>
-        </w:rPr>
-      </w:pPr>
-      <w:r>
-        <w:rPr>
-          <w:rFonts w:ascii="Times New Roman" w:hAnsi="Times New Roman" w:cs="Times New Roman"/>
-          <w:b/>
-          <w:i/>
-          <w:sz w:val="24"/>
-          <w:szCs w:val="24"/>
-        </w:rPr>
-        <w:t>Conclusion</w:t>
-      </w:r>
-      <w:r>
-        <w:rPr>
-          <w:rFonts w:ascii="Times New Roman" w:hAnsi="Times New Roman" w:cs="Times New Roman"/>
-          <w:i/>
-          <w:sz w:val="24"/>
-          <w:szCs w:val="24"/>
-        </w:rPr>
-        <w:t>: The conclusion of this research is that the implementation of the SIMAS application in recording, searching, and generating disposition sheets can resolve the issues related to the conventional document archiving system in local government institutions, specifically at the Tabalong District Local Revenue Agency.</w:t>
-      </w:r>
-    </w:p>
-    <w:p>
-      <w:pPr>
-        <w:spacing w:line="240" w:lineRule="auto"/>
-        <w:ind w:left="0" w:right="68"/>
-        <w:jc w:val="both"/>
-        <w:rPr>
-          <w:rFonts w:ascii="Times New Roman" w:hAnsi="Times New Roman" w:cs="Times New Roman"/>
-          <w:i/>
-          <w:sz w:val="24"/>
-          <w:szCs w:val="24"/>
-        </w:rPr>
-      </w:pPr>
-    </w:p>
-    <w:p>
-      <w:pPr>
-        <w:spacing w:line="240" w:lineRule="auto"/>
-        <w:ind w:left="0" w:right="68"/>
+        <w:ind w:right="567"/>
         <w:rPr>
           <w:rFonts w:ascii="Times New Roman" w:hAnsi="Times New Roman" w:cs="Times New Roman"/>
           <w:b/>
@@ -2982,7 +2397,7 @@
           <w:sz w:val="24"/>
           <w:szCs w:val="24"/>
         </w:rPr>
-        <w:t>: SIMAS, information system, document management, efficiency, archiving, Local Revenue Agency, local government, information technology</w:t>
+        <w:t>: SIMAS, SIM, letter, archive, archiving</w:t>
       </w:r>
       <w:r>
         <w:rPr>
@@ -3499,9 +2914,9 @@
           <w:lang w:val="id-ID"/>
         </w:rPr>
       </w:pPr>
-      <w:bookmarkStart w:id="0" w:name="_Toc117207994"/>
-      <w:bookmarkStart w:id="1" w:name="_Toc118383837"/>
-      <w:bookmarkStart w:id="2" w:name="_Toc119165496"/>
+      <w:bookmarkStart w:id="2" w:name="_Toc117207994"/>
+      <w:bookmarkStart w:id="3" w:name="_Toc118383837"/>
+      <w:bookmarkStart w:id="4" w:name="_Toc119165496"/>
       <w:r>
         <w:rPr>
           <w:rFonts w:cs="Times New Roman"/>
@@ -3519,9 +2934,9 @@
         </w:rPr>
         <w:t>Use Case Diagram</w:t>
       </w:r>
-      <w:bookmarkEnd w:id="0"/>
-      <w:bookmarkEnd w:id="1"/>
       <w:bookmarkEnd w:id="2"/>
+      <w:bookmarkEnd w:id="3"/>
+      <w:bookmarkEnd w:id="4"/>
     </w:p>
     <w:p>
       <w:pPr>
@@ -3568,6 +2983,7 @@
           <w:noProof/>
           <w:sz w:val="24"/>
           <w:szCs w:val="24"/>
+          <w:lang w:val="id-ID" w:eastAsia="id-ID"/>
         </w:rPr>
         <w:drawing>
           <wp:inline distT="0" distB="0" distL="0" distR="0">
@@ -3761,6 +3177,7 @@
           <w:noProof/>
           <w:sz w:val="24"/>
           <w:szCs w:val="24"/>
+          <w:lang w:val="id-ID" w:eastAsia="id-ID"/>
         </w:rPr>
         <w:lastRenderedPageBreak/>
         <w:drawing>
@@ -3953,6 +3370,7 @@
       <w:r>
         <w:rPr>
           <w:noProof/>
+          <w:lang w:val="id-ID" w:eastAsia="id-ID"/>
         </w:rPr>
         <w:drawing>
           <wp:inline distT="0" distB="0" distL="0" distR="0">
@@ -4169,6 +3587,7 @@
           <w:noProof/>
           <w:sz w:val="24"/>
           <w:szCs w:val="24"/>
+          <w:lang w:val="id-ID" w:eastAsia="id-ID"/>
         </w:rPr>
         <w:drawing>
           <wp:inline distT="0" distB="0" distL="0" distR="0">
@@ -4364,9 +3783,9 @@
           <w:lang w:val="id-ID"/>
         </w:rPr>
       </w:pPr>
-      <w:bookmarkStart w:id="3" w:name="_Toc117208022"/>
-      <w:bookmarkStart w:id="4" w:name="_Toc118383856"/>
-      <w:bookmarkStart w:id="5" w:name="_Toc119165515"/>
+      <w:bookmarkStart w:id="5" w:name="_Toc117208022"/>
+      <w:bookmarkStart w:id="6" w:name="_Toc118383856"/>
+      <w:bookmarkStart w:id="7" w:name="_Toc119165515"/>
       <w:r>
         <w:rPr>
           <w:rFonts w:cs="Times New Roman"/>
@@ -4425,9 +3844,9 @@
         </w:rPr>
         <w:t>Login</w:t>
       </w:r>
-      <w:bookmarkEnd w:id="3"/>
-      <w:bookmarkEnd w:id="4"/>
       <w:bookmarkEnd w:id="5"/>
+      <w:bookmarkEnd w:id="6"/>
+      <w:bookmarkEnd w:id="7"/>
     </w:p>
     <w:p>
       <w:pPr>
@@ -4475,6 +3894,7 @@
           <w:noProof/>
           <w:sz w:val="24"/>
           <w:szCs w:val="24"/>
+          <w:lang w:val="id-ID" w:eastAsia="id-ID"/>
         </w:rPr>
         <w:drawing>
           <wp:inline distT="0" distB="0" distL="0" distR="0">
@@ -4566,6 +3986,7 @@
           <w:noProof/>
           <w:sz w:val="24"/>
           <w:szCs w:val="24"/>
+          <w:lang w:val="id-ID" w:eastAsia="id-ID"/>
         </w:rPr>
         <w:drawing>
           <wp:inline distT="0" distB="0" distL="0" distR="0">
@@ -4667,9 +4088,9 @@
           <w:lang w:val="id-ID"/>
         </w:rPr>
       </w:pPr>
-      <w:bookmarkStart w:id="6" w:name="_Toc117208023"/>
-      <w:bookmarkStart w:id="7" w:name="_Toc118383857"/>
-      <w:bookmarkStart w:id="8" w:name="_Toc119165516"/>
+      <w:bookmarkStart w:id="8" w:name="_Toc117208023"/>
+      <w:bookmarkStart w:id="9" w:name="_Toc118383857"/>
+      <w:bookmarkStart w:id="10" w:name="_Toc119165516"/>
       <w:r>
         <w:rPr>
           <w:rFonts w:cs="Times New Roman"/>
@@ -4687,9 +4108,9 @@
         </w:rPr>
         <w:t>Dashboard Manajemen Surat</w:t>
       </w:r>
-      <w:bookmarkEnd w:id="6"/>
-      <w:bookmarkEnd w:id="7"/>
       <w:bookmarkEnd w:id="8"/>
+      <w:bookmarkEnd w:id="9"/>
+      <w:bookmarkEnd w:id="10"/>
     </w:p>
     <w:p>
       <w:pPr>
@@ -4754,6 +4175,7 @@
           <w:noProof/>
           <w:sz w:val="24"/>
           <w:szCs w:val="24"/>
+          <w:lang w:val="id-ID" w:eastAsia="id-ID"/>
         </w:rPr>
         <w:drawing>
           <wp:inline distT="0" distB="0" distL="0" distR="0">
@@ -4854,6 +4276,7 @@
           <w:noProof/>
           <w:sz w:val="24"/>
           <w:szCs w:val="24"/>
+          <w:lang w:val="id-ID" w:eastAsia="id-ID"/>
         </w:rPr>
         <w:drawing>
           <wp:inline distT="0" distB="0" distL="0" distR="0">
@@ -4945,9 +4368,9 @@
           <w:lang w:val="id-ID"/>
         </w:rPr>
       </w:pPr>
-      <w:bookmarkStart w:id="9" w:name="_Toc117208024"/>
-      <w:bookmarkStart w:id="10" w:name="_Toc118383858"/>
-      <w:bookmarkStart w:id="11" w:name="_Toc119165517"/>
+      <w:bookmarkStart w:id="11" w:name="_Toc117208024"/>
+      <w:bookmarkStart w:id="12" w:name="_Toc118383858"/>
+      <w:bookmarkStart w:id="13" w:name="_Toc119165517"/>
       <w:r>
         <w:rPr>
           <w:rFonts w:cs="Times New Roman"/>
@@ -4965,9 +4388,9 @@
         </w:rPr>
         <w:t>Page Surat Masuk</w:t>
       </w:r>
-      <w:bookmarkEnd w:id="9"/>
-      <w:bookmarkEnd w:id="10"/>
       <w:bookmarkEnd w:id="11"/>
+      <w:bookmarkEnd w:id="12"/>
+      <w:bookmarkEnd w:id="13"/>
     </w:p>
     <w:p>
       <w:pPr>
@@ -5006,6 +4429,7 @@
           <w:noProof/>
           <w:sz w:val="24"/>
           <w:szCs w:val="24"/>
+          <w:lang w:val="id-ID" w:eastAsia="id-ID"/>
         </w:rPr>
         <w:lastRenderedPageBreak/>
         <w:drawing>
@@ -5104,6 +4528,7 @@
           <w:noProof/>
           <w:sz w:val="24"/>
           <w:szCs w:val="24"/>
+          <w:lang w:val="id-ID" w:eastAsia="id-ID"/>
         </w:rPr>
         <w:drawing>
           <wp:inline distT="0" distB="0" distL="0" distR="0">
@@ -5202,9 +4627,9 @@
         </w:rPr>
         <w:t xml:space="preserve"> Surat Masuk</w:t>
       </w:r>
-      <w:bookmarkStart w:id="12" w:name="_Toc117208026"/>
-      <w:bookmarkStart w:id="13" w:name="_Toc118383860"/>
-      <w:bookmarkStart w:id="14" w:name="_Toc119165519"/>
+      <w:bookmarkStart w:id="14" w:name="_Toc117208026"/>
+      <w:bookmarkStart w:id="15" w:name="_Toc118383860"/>
+      <w:bookmarkStart w:id="16" w:name="_Toc119165519"/>
     </w:p>
     <w:p>
       <w:pPr>
@@ -5238,9 +4663,9 @@
         </w:rPr>
         <w:t>Lembar Disposisi</w:t>
       </w:r>
-      <w:bookmarkEnd w:id="12"/>
-      <w:bookmarkEnd w:id="13"/>
       <w:bookmarkEnd w:id="14"/>
+      <w:bookmarkEnd w:id="15"/>
+      <w:bookmarkEnd w:id="16"/>
     </w:p>
     <w:p>
       <w:pPr>
@@ -5279,6 +4704,7 @@
           <w:noProof/>
           <w:sz w:val="24"/>
           <w:szCs w:val="24"/>
+          <w:lang w:val="id-ID" w:eastAsia="id-ID"/>
         </w:rPr>
         <w:drawing>
           <wp:inline distT="0" distB="0" distL="0" distR="0">
@@ -8601,6 +8027,7 @@
       <w:p>
         <w:pPr>
           <w:pStyle w:val="Footer"/>
+          <w:ind w:right="0"/>
           <w:jc w:val="right"/>
         </w:pPr>
         <w:r>
@@ -10193,6 +9620,151 @@
       <w:szCs w:val="16"/>
     </w:rPr>
   </w:style>
+  <w:style w:type="paragraph" w:customStyle="1" w:styleId="JUDUL12">
+    <w:name w:val="JUDUL 12"/>
+    <w:basedOn w:val="Normal"/>
+    <w:link w:val="JUDUL12Char"/>
+    <w:qFormat/>
+    <w:rsid w:val="0075645B"/>
+    <w:pPr>
+      <w:spacing w:line="240" w:lineRule="auto"/>
+      <w:ind w:left="0" w:right="0"/>
+      <w:jc w:val="center"/>
+    </w:pPr>
+    <w:rPr>
+      <w:rFonts w:ascii="Times New Roman" w:hAnsi="Times New Roman" w:cs="Times New Roman"/>
+      <w:b/>
+      <w:sz w:val="24"/>
+      <w:szCs w:val="24"/>
+      <w:lang w:val="id-ID"/>
+    </w:rPr>
+  </w:style>
+  <w:style w:type="character" w:customStyle="1" w:styleId="JUDUL12Char">
+    <w:name w:val="JUDUL 12 Char"/>
+    <w:basedOn w:val="DefaultParagraphFont"/>
+    <w:link w:val="JUDUL12"/>
+    <w:rsid w:val="0075645B"/>
+    <w:rPr>
+      <w:rFonts w:ascii="Times New Roman" w:hAnsi="Times New Roman" w:cs="Times New Roman"/>
+      <w:b/>
+      <w:sz w:val="24"/>
+      <w:szCs w:val="24"/>
+      <w:lang w:val="id-ID"/>
+    </w:rPr>
+  </w:style>
+  <w:style w:type="paragraph" w:customStyle="1" w:styleId="INDOABSTARK">
+    <w:name w:val="INDO ABSTARK"/>
+    <w:basedOn w:val="JUDUL12"/>
+    <w:link w:val="INDOABSTARKChar"/>
+    <w:qFormat/>
+    <w:rsid w:val="0075645B"/>
+    <w:pPr>
+      <w:spacing w:after="120"/>
+    </w:pPr>
+    <w:rPr>
+      <w:b w:val="0"/>
+    </w:rPr>
+  </w:style>
+  <w:style w:type="character" w:customStyle="1" w:styleId="INDOABSTARKChar">
+    <w:name w:val="INDO ABSTARK Char"/>
+    <w:basedOn w:val="JUDUL12Char"/>
+    <w:link w:val="INDOABSTARK"/>
+    <w:rsid w:val="0075645B"/>
+  </w:style>
+  <w:style w:type="paragraph" w:customStyle="1" w:styleId="isiabsindo">
+    <w:name w:val="isi abs indo"/>
+    <w:basedOn w:val="Normal"/>
+    <w:link w:val="isiabsindoChar"/>
+    <w:qFormat/>
+    <w:rsid w:val="0075645B"/>
+    <w:pPr>
+      <w:spacing w:after="120" w:line="240" w:lineRule="auto"/>
+      <w:ind w:left="0" w:right="0" w:firstLine="709"/>
+      <w:jc w:val="both"/>
+    </w:pPr>
+    <w:rPr>
+      <w:rFonts w:ascii="Times New Roman" w:hAnsi="Times New Roman" w:cs="Times New Roman"/>
+      <w:sz w:val="24"/>
+      <w:szCs w:val="24"/>
+      <w:lang w:val="id-ID"/>
+    </w:rPr>
+  </w:style>
+  <w:style w:type="character" w:customStyle="1" w:styleId="isiabsindoChar">
+    <w:name w:val="isi abs indo Char"/>
+    <w:basedOn w:val="DefaultParagraphFont"/>
+    <w:link w:val="isiabsindo"/>
+    <w:rsid w:val="0075645B"/>
+    <w:rPr>
+      <w:rFonts w:ascii="Times New Roman" w:hAnsi="Times New Roman" w:cs="Times New Roman"/>
+      <w:sz w:val="24"/>
+      <w:szCs w:val="24"/>
+      <w:lang w:val="id-ID"/>
+    </w:rPr>
+  </w:style>
+  <w:style w:type="paragraph" w:customStyle="1" w:styleId="ENGABSTRAK">
+    <w:name w:val="ENG ABSTRAK"/>
+    <w:basedOn w:val="Normal"/>
+    <w:link w:val="ENGABSTRAKChar"/>
+    <w:qFormat/>
+    <w:rsid w:val="0075645B"/>
+    <w:pPr>
+      <w:spacing w:after="20" w:line="240" w:lineRule="auto"/>
+      <w:ind w:left="0" w:right="0"/>
+      <w:jc w:val="center"/>
+    </w:pPr>
+    <w:rPr>
+      <w:rFonts w:ascii="Times New Roman" w:hAnsi="Times New Roman" w:cs="Times New Roman"/>
+      <w:i/>
+      <w:sz w:val="24"/>
+      <w:szCs w:val="24"/>
+      <w:lang w:val="id-ID"/>
+    </w:rPr>
+  </w:style>
+  <w:style w:type="character" w:customStyle="1" w:styleId="ENGABSTRAKChar">
+    <w:name w:val="ENG ABSTRAK Char"/>
+    <w:basedOn w:val="DefaultParagraphFont"/>
+    <w:link w:val="ENGABSTRAK"/>
+    <w:rsid w:val="0075645B"/>
+    <w:rPr>
+      <w:rFonts w:ascii="Times New Roman" w:hAnsi="Times New Roman" w:cs="Times New Roman"/>
+      <w:i/>
+      <w:sz w:val="24"/>
+      <w:szCs w:val="24"/>
+      <w:lang w:val="id-ID"/>
+    </w:rPr>
+  </w:style>
+  <w:style w:type="paragraph" w:customStyle="1" w:styleId="iniabseng">
+    <w:name w:val="ini abs eng"/>
+    <w:basedOn w:val="Normal"/>
+    <w:link w:val="iniabsengChar"/>
+    <w:qFormat/>
+    <w:rsid w:val="0075645B"/>
+    <w:pPr>
+      <w:spacing w:after="120" w:line="240" w:lineRule="auto"/>
+      <w:ind w:left="0" w:right="0" w:firstLine="709"/>
+      <w:jc w:val="both"/>
+    </w:pPr>
+    <w:rPr>
+      <w:rFonts w:ascii="Times New Roman" w:hAnsi="Times New Roman" w:cs="Times New Roman"/>
+      <w:i/>
+      <w:sz w:val="24"/>
+      <w:szCs w:val="24"/>
+      <w:lang w:val="id-ID"/>
+    </w:rPr>
+  </w:style>
+  <w:style w:type="character" w:customStyle="1" w:styleId="iniabsengChar">
+    <w:name w:val="ini abs eng Char"/>
+    <w:basedOn w:val="DefaultParagraphFont"/>
+    <w:link w:val="iniabseng"/>
+    <w:rsid w:val="0075645B"/>
+    <w:rPr>
+      <w:rFonts w:ascii="Times New Roman" w:hAnsi="Times New Roman" w:cs="Times New Roman"/>
+      <w:i/>
+      <w:sz w:val="24"/>
+      <w:szCs w:val="24"/>
+      <w:lang w:val="id-ID"/>
+    </w:rPr>
+  </w:style>
 </w:styles>
 </file>
 
@@ -10505,7 +10077,7 @@
 </file>
 
 <file path=customXml/itemProps1.xml><?xml version="1.0" encoding="utf-8"?>
-<ds:datastoreItem xmlns:ds="http://schemas.openxmlformats.org/officeDocument/2006/customXml" ds:itemID="{ADAF9187-C1B2-4B7F-85F0-CD95C4E7D830}">
+<ds:datastoreItem xmlns:ds="http://schemas.openxmlformats.org/officeDocument/2006/customXml" ds:itemID="{2E447EE9-2208-451B-85DD-E7E4EDA1C2F6}">
   <ds:schemaRefs>
     <ds:schemaRef ds:uri="http://schemas.openxmlformats.org/officeDocument/2006/bibliography"/>
   </ds:schemaRefs>

</xml_diff>